<commit_message>
Changed "Father" to "Son" in the Son of God footnotes
</commit_message>
<xml_diff>
--- a/fr/guide-des-réviseurs/Guide des Réviseurs Word/Guide des termes Père et Fils/Fils de Dieu.docx
+++ b/fr/guide-des-réviseurs/Guide des Réviseurs Word/Guide des termes Père et Fils/Fils de Dieu.docx
@@ -107,7 +107,6 @@
         <w:t xml:space="preserve">, </w:t>
       </w:r>
       <w:proofErr w:type="spellStart"/>
-      <w:proofErr w:type="gramStart"/>
       <w:r>
         <w:rPr>
           <w:sz w:val="24"/>
@@ -116,7 +115,6 @@
         <w:t>Ph.D</w:t>
       </w:r>
       <w:proofErr w:type="spellEnd"/>
-      <w:proofErr w:type="gramEnd"/>
       <w:r>
         <w:rPr>
           <w:sz w:val="24"/>
@@ -148,7 +146,6 @@
         <w:t xml:space="preserve">Tom Warren, </w:t>
       </w:r>
       <w:proofErr w:type="spellStart"/>
-      <w:proofErr w:type="gramStart"/>
       <w:r>
         <w:rPr>
           <w:sz w:val="24"/>
@@ -157,7 +154,6 @@
         <w:t>D.Min</w:t>
       </w:r>
       <w:proofErr w:type="spellEnd"/>
-      <w:proofErr w:type="gramEnd"/>
       <w:r>
         <w:rPr>
           <w:sz w:val="24"/>
@@ -388,6 +384,7 @@
           <w:docPartUnique/>
         </w:docPartObj>
       </w:sdtPr>
+      <w:sdtEndPr/>
       <w:sdtContent>
         <w:p>
           <w:pPr>
@@ -1436,19 +1433,11 @@
         <w:spacing w:after="0"/>
         <w:jc w:val="center"/>
       </w:pPr>
-      <w:proofErr w:type="gramStart"/>
       <w:r>
         <w:rPr>
           <w:shd w:val="clear" w:color="auto" w:fill="FFFFFF"/>
         </w:rPr>
-        <w:t>veuillez</w:t>
-      </w:r>
-      <w:proofErr w:type="gramEnd"/>
-      <w:r>
-        <w:rPr>
-          <w:shd w:val="clear" w:color="auto" w:fill="FFFFFF"/>
-        </w:rPr>
-        <w:t xml:space="preserve"> nous envoyer un email à:</w:t>
+        <w:t>veuillez nous envoyer un email à:</w:t>
       </w:r>
     </w:p>
     <w:p>
@@ -1654,16 +1643,8 @@
         <w:rPr>
           <w:shd w:val="clear" w:color="auto" w:fill="FFFFFF"/>
         </w:rPr>
-        <w:t xml:space="preserve">Jean 4. 5, « Jacob avait donné à son fils </w:t>
-      </w:r>
-      <w:proofErr w:type="gramStart"/>
-      <w:r>
-        <w:rPr>
-          <w:shd w:val="clear" w:color="auto" w:fill="FFFFFF"/>
-        </w:rPr>
-        <w:t>Joseph»</w:t>
-      </w:r>
-      <w:proofErr w:type="gramEnd"/>
+        <w:t>Jean 4. 5, « Jacob avait donné à son fils Joseph»</w:t>
+      </w:r>
       <w:r>
         <w:t xml:space="preserve"> </w:t>
       </w:r>
@@ -1825,14 +1806,7 @@
         <w:rPr>
           <w:shd w:val="clear" w:color="auto" w:fill="FFFFFF"/>
         </w:rPr>
-        <w:t>Matthieu 9. 2, « Prends courage, fils</w:t>
-      </w:r>
-      <w:proofErr w:type="gramStart"/>
-      <w:r>
-        <w:rPr>
-          <w:shd w:val="clear" w:color="auto" w:fill="FFFFFF"/>
-        </w:rPr>
-        <w:t xml:space="preserve"> </w:t>
+        <w:t xml:space="preserve">Matthieu 9. 2, « Prends courage, fils </w:t>
       </w:r>
       <w:r>
         <w:rPr>
@@ -1844,14 +1818,7 @@
         <w:rPr>
           <w:shd w:val="clear" w:color="auto" w:fill="FFFFFF"/>
         </w:rPr>
-        <w:t>.</w:t>
-      </w:r>
-      <w:proofErr w:type="gramEnd"/>
-      <w:r>
-        <w:rPr>
-          <w:shd w:val="clear" w:color="auto" w:fill="FFFFFF"/>
-        </w:rPr>
-        <w:t> »</w:t>
+        <w:t>. »</w:t>
       </w:r>
       <w:r>
         <w:t xml:space="preserve">   </w:t>
@@ -2110,14 +2077,7 @@
         <w:rPr>
           <w:shd w:val="clear" w:color="auto" w:fill="FFFFFF"/>
         </w:rPr>
-        <w:t xml:space="preserve">Matthieu 9. 6, « Le Fils de l'homme possède autorité sur la </w:t>
-      </w:r>
-      <w:proofErr w:type="gramStart"/>
-      <w:r>
-        <w:rPr>
-          <w:shd w:val="clear" w:color="auto" w:fill="FFFFFF"/>
-        </w:rPr>
-        <w:t>terre</w:t>
+        <w:t>Matthieu 9. 6, « Le Fils de l'homme possède autorité sur la terre</w:t>
       </w:r>
       <w:r>
         <w:rPr>
@@ -2129,14 +2089,7 @@
         <w:rPr>
           <w:shd w:val="clear" w:color="auto" w:fill="FFFFFF"/>
         </w:rPr>
-        <w:t>.</w:t>
-      </w:r>
-      <w:proofErr w:type="gramEnd"/>
-      <w:r>
-        <w:rPr>
-          <w:shd w:val="clear" w:color="auto" w:fill="FFFFFF"/>
-        </w:rPr>
-        <w:t xml:space="preserve"> ». </w:t>
+        <w:t xml:space="preserve">. ». </w:t>
       </w:r>
       <w:r>
         <w:t xml:space="preserve">  </w:t>
@@ -2267,21 +2220,13 @@
         </w:numPr>
       </w:pPr>
       <w:r>
-        <w:t>Galates 3. 26, « Vous êtes tous fils de Dieu, par la foi</w:t>
-      </w:r>
-      <w:proofErr w:type="gramStart"/>
-      <w:r>
-        <w:t xml:space="preserve"> </w:t>
+        <w:t xml:space="preserve">Galates 3. 26, « Vous êtes tous fils de Dieu, par la foi </w:t>
       </w:r>
       <w:r>
         <w:t>.</w:t>
       </w:r>
       <w:r>
-        <w:t>.</w:t>
-      </w:r>
-      <w:proofErr w:type="gramEnd"/>
-      <w:r>
-        <w:t> »</w:t>
+        <w:t>. »</w:t>
       </w:r>
       <w:r>
         <w:t xml:space="preserve">  </w:t>
@@ -2754,14 +2699,7 @@
         <w:rPr>
           <w:shd w:val="clear" w:color="auto" w:fill="FFFFFF"/>
         </w:rPr>
-        <w:t xml:space="preserve">Dans ce verset, le mot utilisé dans votre traduction pour « Fils » fait-il normalement référence à un homme masculin littéral, biologique, né de parents littéraux, </w:t>
-      </w:r>
-      <w:proofErr w:type="gramStart"/>
-      <w:r>
-        <w:rPr>
-          <w:shd w:val="clear" w:color="auto" w:fill="FFFFFF"/>
-        </w:rPr>
-        <w:t>biologiques</w:t>
+        <w:t>Dans ce verset, le mot utilisé dans votre traduction pour « Fils » fait-il normalement référence à un homme masculin littéral, biologique, né de parents littéraux, biologiques</w:t>
       </w:r>
       <w:r>
         <w:rPr>
@@ -2769,7 +2707,6 @@
         </w:rPr>
         <w:t>?</w:t>
       </w:r>
-      <w:proofErr w:type="gramEnd"/>
     </w:p>
     <w:p>
       <w:pPr>
@@ -2783,14 +2720,7 @@
         <w:rPr>
           <w:shd w:val="clear" w:color="auto" w:fill="FFFFFF"/>
         </w:rPr>
-        <w:t xml:space="preserve">Dans ce verset, est-ce qu'on utilise le même mot pour "Fils" que dans les passages </w:t>
-      </w:r>
-      <w:proofErr w:type="gramStart"/>
-      <w:r>
-        <w:rPr>
-          <w:shd w:val="clear" w:color="auto" w:fill="FFFFFF"/>
-        </w:rPr>
-        <w:t>précédents</w:t>
+        <w:t>Dans ce verset, est-ce qu'on utilise le même mot pour "Fils" que dans les passages précédents</w:t>
       </w:r>
       <w:r>
         <w:rPr>
@@ -2798,7 +2728,6 @@
         </w:rPr>
         <w:t>?</w:t>
       </w:r>
-      <w:proofErr w:type="gramEnd"/>
     </w:p>
     <w:p>
       <w:pPr>
@@ -2824,14 +2753,7 @@
         <w:rPr>
           <w:shd w:val="clear" w:color="auto" w:fill="FFFFFF"/>
         </w:rPr>
-        <w:t xml:space="preserve">, biologique, né de parents biologiques </w:t>
-      </w:r>
-      <w:proofErr w:type="gramStart"/>
-      <w:r>
-        <w:rPr>
-          <w:shd w:val="clear" w:color="auto" w:fill="FFFFFF"/>
-        </w:rPr>
-        <w:t>littéraux</w:t>
+        <w:t>, biologique, né de parents biologiques littéraux</w:t>
       </w:r>
       <w:r>
         <w:rPr>
@@ -2839,7 +2761,6 @@
         </w:rPr>
         <w:t>?</w:t>
       </w:r>
-      <w:proofErr w:type="gramEnd"/>
     </w:p>
     <w:p>
       <w:pPr>
@@ -2853,14 +2774,7 @@
         <w:rPr>
           <w:shd w:val="clear" w:color="auto" w:fill="FFFFFF"/>
         </w:rPr>
-        <w:t xml:space="preserve">Si votre langue a une façon de montrer que votre mot pour « Fils » se réfère au Fils de Dieu (par exemple, en anglais le mot « fils » prend la majuscule quand il se réfère à Dieu), cela a-t-il été fait dans ce </w:t>
-      </w:r>
-      <w:proofErr w:type="gramStart"/>
-      <w:r>
-        <w:rPr>
-          <w:shd w:val="clear" w:color="auto" w:fill="FFFFFF"/>
-        </w:rPr>
-        <w:t>verset</w:t>
+        <w:t>Si votre langue a une façon de montrer que votre mot pour « Fils » se réfère au Fils de Dieu (par exemple, en anglais le mot « fils » prend la majuscule quand il se réfère à Dieu), cela a-t-il été fait dans ce verset</w:t>
       </w:r>
       <w:r>
         <w:rPr>
@@ -2868,7 +2782,6 @@
         </w:rPr>
         <w:t>?</w:t>
       </w:r>
-      <w:proofErr w:type="gramEnd"/>
     </w:p>
     <w:p>
       <w:pPr>
@@ -3542,23 +3455,7 @@
                 <w:color w:val="0000FF"/>
                 <w:shd w:val="clear" w:color="auto" w:fill="FFFFFF"/>
               </w:rPr>
-              <w:t xml:space="preserve">8. 29 </w:t>
-            </w:r>
-            <w:proofErr w:type="gramStart"/>
-            <w:r>
-              <w:rPr>
-                <w:color w:val="0000FF"/>
-                <w:shd w:val="clear" w:color="auto" w:fill="FFFFFF"/>
-              </w:rPr>
-              <w:t>8:</w:t>
-            </w:r>
-            <w:proofErr w:type="gramEnd"/>
-            <w:r>
-              <w:rPr>
-                <w:color w:val="0000FF"/>
-                <w:shd w:val="clear" w:color="auto" w:fill="FFFFFF"/>
-              </w:rPr>
-              <w:t>29. Cela peut-il être traduit par « Fils de Dieu »</w:t>
+              <w:t>8. 29 8:29. Cela peut-il être traduit par « Fils de Dieu »</w:t>
             </w:r>
             <w:r>
               <w:rPr>
@@ -3614,25 +3511,7 @@
                 <w:szCs w:val="20"/>
                 <w:shd w:val="clear" w:color="auto" w:fill="FFFFFF"/>
               </w:rPr>
-              <w:t>(</w:t>
-            </w:r>
-            <w:proofErr w:type="gramStart"/>
-            <w:r>
-              <w:rPr>
-                <w:sz w:val="20"/>
-                <w:szCs w:val="20"/>
-                <w:shd w:val="clear" w:color="auto" w:fill="FFFFFF"/>
-              </w:rPr>
-              <w:t>similaire</w:t>
-            </w:r>
-            <w:proofErr w:type="gramEnd"/>
-            <w:r>
-              <w:rPr>
-                <w:sz w:val="20"/>
-                <w:szCs w:val="20"/>
-                <w:shd w:val="clear" w:color="auto" w:fill="FFFFFF"/>
-              </w:rPr>
-              <w:t xml:space="preserve"> à Marc 1. 11 ; Luc 3. 22)</w:t>
+              <w:t>(similaire à Marc 1. 11 ; Luc 3. 22)</w:t>
             </w:r>
           </w:p>
         </w:tc>
@@ -3744,21 +3623,12 @@
                 <w:color w:val="0000FF"/>
               </w:rPr>
             </w:pPr>
-            <w:proofErr w:type="gramStart"/>
             <w:r>
               <w:rPr>
                 <w:color w:val="0000FF"/>
                 <w:shd w:val="clear" w:color="auto" w:fill="FFFFFF"/>
               </w:rPr>
-              <w:t>enfant</w:t>
-            </w:r>
-            <w:proofErr w:type="gramEnd"/>
-            <w:r>
-              <w:rPr>
-                <w:color w:val="0000FF"/>
-                <w:shd w:val="clear" w:color="auto" w:fill="FFFFFF"/>
-              </w:rPr>
-              <w:t xml:space="preserve"> </w:t>
+              <w:t xml:space="preserve">enfant </w:t>
             </w:r>
           </w:p>
         </w:tc>
@@ -3820,25 +3690,7 @@
                 <w:szCs w:val="20"/>
                 <w:shd w:val="clear" w:color="auto" w:fill="FFFFFF"/>
               </w:rPr>
-              <w:t>(</w:t>
-            </w:r>
-            <w:proofErr w:type="gramStart"/>
-            <w:r>
-              <w:rPr>
-                <w:sz w:val="20"/>
-                <w:szCs w:val="20"/>
-                <w:shd w:val="clear" w:color="auto" w:fill="FFFFFF"/>
-              </w:rPr>
-              <w:t>similaire</w:t>
-            </w:r>
-            <w:proofErr w:type="gramEnd"/>
-            <w:r>
-              <w:rPr>
-                <w:sz w:val="20"/>
-                <w:szCs w:val="20"/>
-                <w:shd w:val="clear" w:color="auto" w:fill="FFFFFF"/>
-              </w:rPr>
-              <w:t xml:space="preserve"> à Luc 4. 3)</w:t>
+              <w:t>(similaire à Luc 4. 3)</w:t>
             </w:r>
           </w:p>
         </w:tc>
@@ -3931,21 +3783,12 @@
                 <w:color w:val="0000FF"/>
               </w:rPr>
             </w:pPr>
-            <w:proofErr w:type="gramStart"/>
             <w:r>
               <w:rPr>
                 <w:color w:val="0000FF"/>
                 <w:shd w:val="clear" w:color="auto" w:fill="FFFFFF"/>
               </w:rPr>
-              <w:t>le</w:t>
-            </w:r>
-            <w:proofErr w:type="gramEnd"/>
-            <w:r>
-              <w:rPr>
-                <w:color w:val="0000FF"/>
-                <w:shd w:val="clear" w:color="auto" w:fill="FFFFFF"/>
-              </w:rPr>
-              <w:t xml:space="preserve"> Fils de Dieu </w:t>
+              <w:t xml:space="preserve">le Fils de Dieu </w:t>
             </w:r>
           </w:p>
         </w:tc>
@@ -4007,25 +3850,7 @@
                 <w:szCs w:val="20"/>
                 <w:shd w:val="clear" w:color="auto" w:fill="FFFFFF"/>
               </w:rPr>
-              <w:t>(</w:t>
-            </w:r>
-            <w:proofErr w:type="gramStart"/>
-            <w:r>
-              <w:rPr>
-                <w:sz w:val="20"/>
-                <w:szCs w:val="20"/>
-                <w:shd w:val="clear" w:color="auto" w:fill="FFFFFF"/>
-              </w:rPr>
-              <w:t>similaire</w:t>
-            </w:r>
-            <w:proofErr w:type="gramEnd"/>
-            <w:r>
-              <w:rPr>
-                <w:sz w:val="20"/>
-                <w:szCs w:val="20"/>
-                <w:shd w:val="clear" w:color="auto" w:fill="FFFFFF"/>
-              </w:rPr>
-              <w:t xml:space="preserve"> à Luc 4. 9)</w:t>
+              <w:t>(similaire à Luc 4. 9)</w:t>
             </w:r>
           </w:p>
         </w:tc>
@@ -4114,21 +3939,12 @@
                 <w:color w:val="0000FF"/>
               </w:rPr>
             </w:pPr>
-            <w:proofErr w:type="gramStart"/>
             <w:r>
               <w:rPr>
                 <w:color w:val="0000FF"/>
                 <w:shd w:val="clear" w:color="auto" w:fill="FFFFFF"/>
               </w:rPr>
-              <w:t>le</w:t>
-            </w:r>
-            <w:proofErr w:type="gramEnd"/>
-            <w:r>
-              <w:rPr>
-                <w:color w:val="0000FF"/>
-                <w:shd w:val="clear" w:color="auto" w:fill="FFFFFF"/>
-              </w:rPr>
-              <w:t xml:space="preserve"> Fils de Dieu </w:t>
+              <w:t xml:space="preserve">le Fils de Dieu </w:t>
             </w:r>
           </w:p>
         </w:tc>
@@ -4261,24 +4077,15 @@
                 <w:b/>
                 <w:bCs/>
               </w:rPr>
-              <w:t xml:space="preserve">Fils de </w:t>
-            </w:r>
-            <w:proofErr w:type="gramStart"/>
+              <w:t>Fils de Dieu</w:t>
+            </w:r>
             <w:r>
               <w:rPr>
                 <w:b/>
                 <w:bCs/>
               </w:rPr>
-              <w:t>Dieu</w:t>
-            </w:r>
-            <w:r>
-              <w:rPr>
-                <w:b/>
-                <w:bCs/>
-              </w:rPr>
               <w:t>?</w:t>
             </w:r>
-            <w:proofErr w:type="gramEnd"/>
           </w:p>
         </w:tc>
         <w:tc>
@@ -4526,21 +4333,7 @@
               <w:rPr>
                 <w:shd w:val="clear" w:color="auto" w:fill="FFFFFF"/>
               </w:rPr>
-              <w:t xml:space="preserve">Matthieu </w:t>
-            </w:r>
-            <w:proofErr w:type="gramStart"/>
-            <w:r>
-              <w:rPr>
-                <w:shd w:val="clear" w:color="auto" w:fill="FFFFFF"/>
-              </w:rPr>
-              <w:t>2:</w:t>
-            </w:r>
-            <w:proofErr w:type="gramEnd"/>
-            <w:r>
-              <w:rPr>
-                <w:shd w:val="clear" w:color="auto" w:fill="FFFFFF"/>
-              </w:rPr>
-              <w:t>15</w:t>
+              <w:t>Matthieu 2:15</w:t>
             </w:r>
           </w:p>
         </w:tc>
@@ -4701,25 +4494,7 @@
                 <w:szCs w:val="20"/>
                 <w:shd w:val="clear" w:color="auto" w:fill="FFFFFF"/>
               </w:rPr>
-              <w:t>(</w:t>
-            </w:r>
-            <w:proofErr w:type="gramStart"/>
-            <w:r>
-              <w:rPr>
-                <w:sz w:val="20"/>
-                <w:szCs w:val="20"/>
-                <w:shd w:val="clear" w:color="auto" w:fill="FFFFFF"/>
-              </w:rPr>
-              <w:t>similaire</w:t>
-            </w:r>
-            <w:proofErr w:type="gramEnd"/>
-            <w:r>
-              <w:rPr>
-                <w:sz w:val="20"/>
-                <w:szCs w:val="20"/>
-                <w:shd w:val="clear" w:color="auto" w:fill="FFFFFF"/>
-              </w:rPr>
-              <w:t xml:space="preserve"> à Marc 1. 11 ; Luc 3. 22)</w:t>
+              <w:t>(similaire à Marc 1. 11 ; Luc 3. 22)</w:t>
             </w:r>
           </w:p>
         </w:tc>
@@ -5342,24 +5117,15 @@
                 <w:b/>
                 <w:bCs/>
               </w:rPr>
-              <w:t xml:space="preserve">Fils de </w:t>
-            </w:r>
-            <w:proofErr w:type="gramStart"/>
+              <w:t>Fils de Dieu</w:t>
+            </w:r>
             <w:r>
               <w:rPr>
                 <w:b/>
                 <w:bCs/>
               </w:rPr>
-              <w:t>Dieu</w:t>
-            </w:r>
-            <w:r>
-              <w:rPr>
-                <w:b/>
-                <w:bCs/>
-              </w:rPr>
               <w:t>?</w:t>
             </w:r>
-            <w:proofErr w:type="gramEnd"/>
           </w:p>
         </w:tc>
         <w:tc>
@@ -5458,13 +5224,8 @@
             <w:pPr>
               <w:spacing w:after="0" w:line="240" w:lineRule="auto"/>
             </w:pPr>
-            <w:proofErr w:type="gramStart"/>
-            <w:r>
-              <w:t>καὶ</w:t>
-            </w:r>
-            <w:proofErr w:type="gramEnd"/>
-            <w:r>
-              <w:t xml:space="preserve"> </w:t>
+            <w:r>
+              <w:t xml:space="preserve">καὶ </w:t>
             </w:r>
             <w:proofErr w:type="spellStart"/>
             <w:r>
@@ -5528,14 +5289,12 @@
             <w:r>
               <w:t xml:space="preserve"> …  </w:t>
             </w:r>
-            <w:proofErr w:type="gramStart"/>
             <w:r>
               <w:rPr>
                 <w:b/>
               </w:rPr>
               <w:t>ὁ</w:t>
             </w:r>
-            <w:proofErr w:type="gramEnd"/>
             <w:r>
               <w:t xml:space="preserve"> </w:t>
             </w:r>
@@ -5550,14 +5309,12 @@
             <w:r>
               <w:t xml:space="preserve"> .. </w:t>
             </w:r>
-            <w:proofErr w:type="gramStart"/>
             <w:r>
               <w:rPr>
                 <w:b/>
               </w:rPr>
               <w:t>ὁ</w:t>
             </w:r>
-            <w:proofErr w:type="gramEnd"/>
             <w:r>
               <w:t xml:space="preserve"> </w:t>
             </w:r>
@@ -5594,13 +5351,8 @@
             <w:pPr>
               <w:spacing w:after="0" w:line="240" w:lineRule="auto"/>
             </w:pPr>
-            <w:proofErr w:type="gramStart"/>
-            <w:r>
-              <w:t>personne</w:t>
-            </w:r>
-            <w:proofErr w:type="gramEnd"/>
-            <w:r>
-              <w:t xml:space="preserve"> ne </w:t>
+            <w:r>
+              <w:t xml:space="preserve">personne ne </w:t>
             </w:r>
             <w:proofErr w:type="spellStart"/>
             <w:r>
@@ -5626,46 +5378,28 @@
             <w:r>
               <w:t xml:space="preserve">. </w:t>
             </w:r>
-            <w:proofErr w:type="gramStart"/>
             <w:r>
               <w:rPr>
                 <w:b/>
                 <w:bCs/>
               </w:rPr>
-              <w:t>le</w:t>
-            </w:r>
-            <w:proofErr w:type="gramEnd"/>
+              <w:t>le Fils</w:t>
+            </w:r>
+            <w:r>
+              <w:t xml:space="preserve"> </w:t>
+            </w:r>
+            <w:r>
+              <w:t>.</w:t>
+            </w:r>
+            <w:r>
+              <w:t xml:space="preserve">. </w:t>
+            </w:r>
             <w:r>
               <w:rPr>
                 <w:b/>
                 <w:bCs/>
               </w:rPr>
-              <w:t xml:space="preserve"> Fils</w:t>
-            </w:r>
-            <w:r>
-              <w:t xml:space="preserve"> </w:t>
-            </w:r>
-            <w:r>
-              <w:t>.</w:t>
-            </w:r>
-            <w:r>
-              <w:t xml:space="preserve">. </w:t>
-            </w:r>
-            <w:proofErr w:type="gramStart"/>
-            <w:r>
-              <w:rPr>
-                <w:b/>
-                <w:bCs/>
-              </w:rPr>
-              <w:t>le</w:t>
-            </w:r>
-            <w:proofErr w:type="gramEnd"/>
-            <w:r>
-              <w:rPr>
-                <w:b/>
-                <w:bCs/>
-              </w:rPr>
-              <w:t xml:space="preserve"> Fils</w:t>
+              <w:t>le Fils</w:t>
             </w:r>
           </w:p>
         </w:tc>
@@ -6075,28 +5809,23 @@
             <w:pPr>
               <w:pStyle w:val="NoSpacing"/>
             </w:pPr>
-            <w:proofErr w:type="gramStart"/>
-            <w:r>
+            <w:r>
+              <w:t xml:space="preserve">ὁ </w:t>
+            </w:r>
+            <w:proofErr w:type="spellStart"/>
+            <w:r>
+              <w:t>Χριστὸς</w:t>
+            </w:r>
+            <w:proofErr w:type="spellEnd"/>
+            <w:r>
+              <w:t xml:space="preserve"> </w:t>
+            </w:r>
+            <w:r>
+              <w:rPr>
+                <w:b/>
+              </w:rPr>
               <w:t>ὁ</w:t>
             </w:r>
-            <w:proofErr w:type="gramEnd"/>
-            <w:r>
-              <w:t xml:space="preserve"> </w:t>
-            </w:r>
-            <w:proofErr w:type="spellStart"/>
-            <w:r>
-              <w:t>Χριστὸς</w:t>
-            </w:r>
-            <w:proofErr w:type="spellEnd"/>
-            <w:r>
-              <w:t xml:space="preserve"> </w:t>
-            </w:r>
-            <w:r>
-              <w:rPr>
-                <w:b/>
-              </w:rPr>
-              <w:t>ὁ</w:t>
-            </w:r>
             <w:r>
               <w:t xml:space="preserve"> </w:t>
             </w:r>
@@ -6165,13 +5894,8 @@
             <w:pPr>
               <w:pStyle w:val="NoSpacing"/>
             </w:pPr>
-            <w:proofErr w:type="gramStart"/>
-            <w:r>
-              <w:t>le</w:t>
-            </w:r>
-            <w:proofErr w:type="gramEnd"/>
-            <w:r>
-              <w:t xml:space="preserve"> Christ,</w:t>
+            <w:r>
+              <w:t>le Christ,</w:t>
             </w:r>
             <w:r>
               <w:rPr>
@@ -6253,23 +5977,7 @@
                 <w:sz w:val="20"/>
                 <w:szCs w:val="20"/>
               </w:rPr>
-              <w:t>(</w:t>
-            </w:r>
-            <w:proofErr w:type="gramStart"/>
-            <w:r>
-              <w:rPr>
-                <w:sz w:val="20"/>
-                <w:szCs w:val="20"/>
-              </w:rPr>
-              <w:t>similaire</w:t>
-            </w:r>
-            <w:proofErr w:type="gramEnd"/>
-            <w:r>
-              <w:rPr>
-                <w:sz w:val="20"/>
-                <w:szCs w:val="20"/>
-              </w:rPr>
-              <w:t xml:space="preserve"> à Marc 9. 7 ; Luc 9. 35)</w:t>
+              <w:t>(similaire à Marc 9. 7 ; Luc 9. 35)</w:t>
             </w:r>
           </w:p>
         </w:tc>
@@ -6433,12 +6141,10 @@
               <w:pStyle w:val="NoSpacing"/>
             </w:pPr>
             <w:proofErr w:type="spellStart"/>
-            <w:proofErr w:type="gramStart"/>
             <w:r>
               <w:t>οὐδὲ</w:t>
             </w:r>
             <w:proofErr w:type="spellEnd"/>
-            <w:proofErr w:type="gramEnd"/>
             <w:r>
               <w:t xml:space="preserve"> </w:t>
             </w:r>
@@ -6507,11 +6213,9 @@
             <w:pPr>
               <w:pStyle w:val="NoSpacing"/>
             </w:pPr>
-            <w:proofErr w:type="gramStart"/>
             <w:r>
               <w:t>ni</w:t>
             </w:r>
-            <w:proofErr w:type="gramEnd"/>
             <w:r>
               <w:rPr>
                 <w:b/>
@@ -6611,13 +6315,8 @@
             <w:pPr>
               <w:pStyle w:val="NoSpacing"/>
             </w:pPr>
-            <w:proofErr w:type="gramStart"/>
-            <w:r>
-              <w:t>ὁ</w:t>
-            </w:r>
-            <w:proofErr w:type="gramEnd"/>
-            <w:r>
-              <w:t xml:space="preserve"> </w:t>
+            <w:r>
+              <w:t xml:space="preserve">ὁ </w:t>
             </w:r>
             <w:proofErr w:type="spellStart"/>
             <w:r>
@@ -6664,13 +6363,8 @@
             <w:pPr>
               <w:pStyle w:val="NoSpacing"/>
             </w:pPr>
-            <w:proofErr w:type="gramStart"/>
-            <w:r>
-              <w:t>le</w:t>
-            </w:r>
-            <w:proofErr w:type="gramEnd"/>
-            <w:r>
-              <w:t xml:space="preserve"> Christ, le Fils de Dieu</w:t>
+            <w:r>
+              <w:t>le Christ, le Fils de Dieu</w:t>
             </w:r>
           </w:p>
         </w:tc>
@@ -6739,12 +6433,10 @@
               <w:pStyle w:val="NoSpacing"/>
             </w:pPr>
             <w:proofErr w:type="spellStart"/>
-            <w:proofErr w:type="gramStart"/>
             <w:r>
               <w:t>εἰ</w:t>
             </w:r>
             <w:proofErr w:type="spellEnd"/>
-            <w:proofErr w:type="gramEnd"/>
             <w:r>
               <w:t xml:space="preserve"> </w:t>
             </w:r>
@@ -6981,7 +6673,6 @@
               <w:pStyle w:val="NoSpacing"/>
             </w:pPr>
             <w:proofErr w:type="spellStart"/>
-            <w:proofErr w:type="gramStart"/>
             <w:r>
               <w:rPr>
                 <w:b/>
@@ -6989,7 +6680,6 @@
               <w:t>θεοῦ</w:t>
             </w:r>
             <w:proofErr w:type="spellEnd"/>
-            <w:proofErr w:type="gramEnd"/>
             <w:r>
               <w:rPr>
                 <w:b/>
@@ -7041,13 +6731,8 @@
             <w:pPr>
               <w:pStyle w:val="NoSpacing"/>
             </w:pPr>
-            <w:proofErr w:type="gramStart"/>
-            <w:r>
-              <w:t>cet</w:t>
-            </w:r>
-            <w:proofErr w:type="gramEnd"/>
-            <w:r>
-              <w:t xml:space="preserve"> homme était </w:t>
+            <w:r>
+              <w:t xml:space="preserve">cet homme était </w:t>
             </w:r>
             <w:r>
               <w:rPr>
@@ -7313,12 +6998,10 @@
               </w:rPr>
             </w:pPr>
             <w:proofErr w:type="spellStart"/>
-            <w:proofErr w:type="gramStart"/>
             <w:r>
               <w:t>εἰς</w:t>
             </w:r>
             <w:proofErr w:type="spellEnd"/>
-            <w:proofErr w:type="gramEnd"/>
             <w:r>
               <w:t xml:space="preserve"> </w:t>
             </w:r>
@@ -7383,13 +7066,8 @@
             <w:pPr>
               <w:pStyle w:val="NoSpacing"/>
             </w:pPr>
-            <w:proofErr w:type="gramStart"/>
-            <w:r>
-              <w:t>au</w:t>
-            </w:r>
-            <w:proofErr w:type="gramEnd"/>
-            <w:r>
-              <w:t xml:space="preserve"> nom </w:t>
+            <w:r>
+              <w:t xml:space="preserve">au nom </w:t>
             </w:r>
             <w:r>
               <w:rPr>
@@ -8219,12 +7897,10 @@
               <w:pStyle w:val="NoSpacing"/>
             </w:pPr>
             <w:proofErr w:type="spellStart"/>
-            <w:proofErr w:type="gramStart"/>
             <w:r>
               <w:t>οὐδὲ</w:t>
             </w:r>
             <w:proofErr w:type="spellEnd"/>
-            <w:proofErr w:type="gramEnd"/>
             <w:r>
               <w:t xml:space="preserve"> </w:t>
             </w:r>
@@ -8285,13 +7961,8 @@
             <w:pPr>
               <w:pStyle w:val="NoSpacing"/>
             </w:pPr>
-            <w:proofErr w:type="gramStart"/>
-            <w:r>
-              <w:t>ni</w:t>
-            </w:r>
-            <w:proofErr w:type="gramEnd"/>
-            <w:r>
-              <w:t xml:space="preserve"> </w:t>
+            <w:r>
+              <w:t xml:space="preserve">ni </w:t>
             </w:r>
             <w:r>
               <w:rPr>
@@ -8608,16 +8279,11 @@
               <w:t>le Fils</w:t>
             </w:r>
             <w:r>
-              <w:t xml:space="preserve"> de Dieu </w:t>
-            </w:r>
-            <w:proofErr w:type="gramStart"/>
-            <w:r>
-              <w:t>béni</w:t>
+              <w:t xml:space="preserve"> de Dieu béni</w:t>
             </w:r>
             <w:r>
               <w:t>?</w:t>
             </w:r>
-            <w:proofErr w:type="gramEnd"/>
           </w:p>
         </w:tc>
         <w:tc>
@@ -8843,7 +8509,6 @@
               <w:pStyle w:val="NoSpacing"/>
             </w:pPr>
             <w:proofErr w:type="spellStart"/>
-            <w:proofErr w:type="gramStart"/>
             <w:r>
               <w:rPr>
                 <w:b/>
@@ -8851,7 +8516,6 @@
               <w:t>υἱὸς</w:t>
             </w:r>
             <w:proofErr w:type="spellEnd"/>
-            <w:proofErr w:type="gramEnd"/>
             <w:r>
               <w:t xml:space="preserve"> </w:t>
             </w:r>
@@ -8887,13 +8551,8 @@
             <w:pPr>
               <w:pStyle w:val="NoSpacing"/>
             </w:pPr>
-            <w:proofErr w:type="gramStart"/>
-            <w:r>
-              <w:t>il</w:t>
-            </w:r>
-            <w:proofErr w:type="gramEnd"/>
-            <w:r>
-              <w:t xml:space="preserve"> sera appelé </w:t>
+            <w:r>
+              <w:t xml:space="preserve">il sera appelé </w:t>
             </w:r>
             <w:r>
               <w:rPr>
@@ -8977,17 +8636,12 @@
               </w:rPr>
             </w:pPr>
             <w:proofErr w:type="spellStart"/>
-            <w:proofErr w:type="gramStart"/>
             <w:r>
               <w:t>κληθήσετ</w:t>
             </w:r>
             <w:proofErr w:type="spellEnd"/>
             <w:r>
-              <w:t>αι</w:t>
-            </w:r>
-            <w:proofErr w:type="gramEnd"/>
-            <w:r>
-              <w:t xml:space="preserve"> </w:t>
+              <w:t xml:space="preserve">αι </w:t>
             </w:r>
             <w:proofErr w:type="spellStart"/>
             <w:r>
@@ -9027,13 +8681,8 @@
             <w:pPr>
               <w:pStyle w:val="NoSpacing"/>
             </w:pPr>
-            <w:proofErr w:type="gramStart"/>
-            <w:r>
-              <w:t>sera</w:t>
-            </w:r>
-            <w:proofErr w:type="gramEnd"/>
-            <w:r>
-              <w:t xml:space="preserve"> appelé le </w:t>
+            <w:r>
+              <w:t xml:space="preserve">sera appelé le </w:t>
             </w:r>
             <w:r>
               <w:rPr>
@@ -9095,23 +8744,7 @@
                 <w:sz w:val="20"/>
                 <w:szCs w:val="20"/>
               </w:rPr>
-              <w:t>(similaire à Matthieu 3. </w:t>
-            </w:r>
-            <w:proofErr w:type="gramStart"/>
-            <w:r>
-              <w:rPr>
-                <w:sz w:val="20"/>
-                <w:szCs w:val="20"/>
-              </w:rPr>
-              <w:t>17;</w:t>
-            </w:r>
-            <w:proofErr w:type="gramEnd"/>
-            <w:r>
-              <w:rPr>
-                <w:sz w:val="20"/>
-                <w:szCs w:val="20"/>
-              </w:rPr>
-              <w:t xml:space="preserve"> Marc 1. 11)</w:t>
+              <w:t>(similaire à Matthieu 3. 17; Marc 1. 11)</w:t>
             </w:r>
           </w:p>
         </w:tc>
@@ -10212,12 +9845,10 @@
               <w:pStyle w:val="NoSpacing"/>
             </w:pPr>
             <w:proofErr w:type="spellStart"/>
-            <w:proofErr w:type="gramStart"/>
             <w:r>
               <w:t>οὐδεὶς</w:t>
             </w:r>
             <w:proofErr w:type="spellEnd"/>
-            <w:proofErr w:type="gramEnd"/>
             <w:r>
               <w:t xml:space="preserve"> </w:t>
             </w:r>
@@ -10345,7 +9976,6 @@
                 <w:b/>
               </w:rPr>
             </w:pPr>
-            <w:proofErr w:type="gramStart"/>
             <w:r>
               <w:rPr>
                 <w:rFonts w:ascii="Roboto" w:hAnsi="Roboto"/>
@@ -10353,17 +9983,7 @@
                 <w:sz w:val="20"/>
                 <w:szCs w:val="20"/>
               </w:rPr>
-              <w:t>personne</w:t>
-            </w:r>
-            <w:proofErr w:type="gramEnd"/>
-            <w:r>
-              <w:rPr>
-                <w:rFonts w:ascii="Roboto" w:hAnsi="Roboto"/>
-                <w:color w:val="000000"/>
-                <w:sz w:val="20"/>
-                <w:szCs w:val="20"/>
-              </w:rPr>
-              <w:t xml:space="preserve"> ne sait qui est le </w:t>
+              <w:t xml:space="preserve">personne ne sait qui est le </w:t>
             </w:r>
             <w:r>
               <w:rPr>
@@ -10886,7 +10506,6 @@
               <w:pStyle w:val="NoSpacing"/>
             </w:pPr>
             <w:proofErr w:type="spellStart"/>
-            <w:proofErr w:type="gramStart"/>
             <w:r>
               <w:t>δόξ</w:t>
             </w:r>
@@ -10894,7 +10513,6 @@
             <w:r>
               <w:t>αν</w:t>
             </w:r>
-            <w:proofErr w:type="gramEnd"/>
             <w:r>
               <w:t xml:space="preserve"> </w:t>
             </w:r>
@@ -10980,13 +10598,8 @@
             <w:pPr>
               <w:pStyle w:val="NoSpacing"/>
             </w:pPr>
-            <w:proofErr w:type="gramStart"/>
-            <w:r>
-              <w:t>la</w:t>
-            </w:r>
-            <w:proofErr w:type="gramEnd"/>
-            <w:r>
-              <w:t xml:space="preserve"> gloire du </w:t>
+            <w:r>
+              <w:t xml:space="preserve">la gloire du </w:t>
             </w:r>
             <w:r>
               <w:rPr>
@@ -11095,23 +10708,7 @@
                 <w:sz w:val="20"/>
                 <w:szCs w:val="20"/>
               </w:rPr>
-              <w:t xml:space="preserve">apparaît dans </w:t>
-            </w:r>
-            <w:proofErr w:type="gramStart"/>
-            <w:r>
-              <w:rPr>
-                <w:sz w:val="20"/>
-                <w:szCs w:val="20"/>
-              </w:rPr>
-              <w:t>certains copies anciennes</w:t>
-            </w:r>
-            <w:proofErr w:type="gramEnd"/>
-            <w:r>
-              <w:rPr>
-                <w:sz w:val="20"/>
-                <w:szCs w:val="20"/>
-              </w:rPr>
-              <w:t xml:space="preserve"> du texte original. Certains versions modernes de la Bible incluent « Fils » pour clarifier le sens. Si les traducteurs mettent « Fils », cela devrait être le même que ce qu'ils utilisent pour le Fils de Dieu.</w:t>
+              <w:t>apparaît dans certains copies anciennes du texte original. Certains versions modernes de la Bible incluent « Fils » pour clarifier le sens. Si les traducteurs mettent « Fils », cela devrait être le même que ce qu'ils utilisent pour le Fils de Dieu.</w:t>
             </w:r>
           </w:p>
         </w:tc>
@@ -11130,12 +10727,10 @@
               <w:pStyle w:val="NoSpacing"/>
             </w:pPr>
             <w:proofErr w:type="spellStart"/>
-            <w:proofErr w:type="gramStart"/>
             <w:r>
               <w:t>θεὸν</w:t>
             </w:r>
             <w:proofErr w:type="spellEnd"/>
-            <w:proofErr w:type="gramEnd"/>
             <w:r>
               <w:t xml:space="preserve"> </w:t>
             </w:r>
@@ -11601,23 +11196,7 @@
                 <w:sz w:val="20"/>
                 <w:szCs w:val="20"/>
               </w:rPr>
-              <w:t>s versions de la Bible ont « 'l'élu » à la place de « le Fils ». Si les traducteurs mettent « Fils </w:t>
-            </w:r>
-            <w:proofErr w:type="gramStart"/>
-            <w:r>
-              <w:rPr>
-                <w:sz w:val="20"/>
-                <w:szCs w:val="20"/>
-              </w:rPr>
-              <w:t>»,cela</w:t>
-            </w:r>
-            <w:proofErr w:type="gramEnd"/>
-            <w:r>
-              <w:rPr>
-                <w:sz w:val="20"/>
-                <w:szCs w:val="20"/>
-              </w:rPr>
-              <w:t xml:space="preserve"> devrait être le même que ce qu'ils utilisent pout le Fils de Dieu.</w:t>
+              <w:t>s versions de la Bible ont « 'l'élu » à la place de « le Fils ». Si les traducteurs mettent « Fils »,cela devrait être le même que ce qu'ils utilisent pout le Fils de Dieu.</w:t>
             </w:r>
           </w:p>
         </w:tc>
@@ -11636,12 +11215,10 @@
               <w:pStyle w:val="NoSpacing"/>
             </w:pPr>
             <w:proofErr w:type="spellStart"/>
-            <w:proofErr w:type="gramStart"/>
             <w:r>
               <w:t>οὗτός</w:t>
             </w:r>
             <w:proofErr w:type="spellEnd"/>
-            <w:proofErr w:type="gramEnd"/>
             <w:r>
               <w:t xml:space="preserve"> </w:t>
             </w:r>
@@ -11721,13 +11298,8 @@
             <w:pPr>
               <w:pStyle w:val="NoSpacing"/>
             </w:pPr>
-            <w:proofErr w:type="gramStart"/>
-            <w:r>
-              <w:t>il</w:t>
-            </w:r>
-            <w:proofErr w:type="gramEnd"/>
-            <w:r>
-              <w:t xml:space="preserve"> est le </w:t>
+            <w:r>
+              <w:t xml:space="preserve">il est le </w:t>
             </w:r>
             <w:r>
               <w:rPr>
@@ -11807,12 +11379,10 @@
               </w:rPr>
             </w:pPr>
             <w:proofErr w:type="spellStart"/>
-            <w:proofErr w:type="gramStart"/>
             <w:r>
               <w:t>σὺ</w:t>
             </w:r>
             <w:proofErr w:type="spellEnd"/>
-            <w:proofErr w:type="gramEnd"/>
             <w:r>
               <w:t xml:space="preserve"> </w:t>
             </w:r>
@@ -11886,13 +11456,8 @@
             <w:pPr>
               <w:pStyle w:val="NoSpacing"/>
             </w:pPr>
-            <w:proofErr w:type="gramStart"/>
-            <w:r>
-              <w:t>tu</w:t>
-            </w:r>
-            <w:proofErr w:type="gramEnd"/>
-            <w:r>
-              <w:t xml:space="preserve"> es le </w:t>
+            <w:r>
+              <w:t xml:space="preserve">tu es le </w:t>
             </w:r>
             <w:r>
               <w:rPr>
@@ -11968,12 +11533,10 @@
               <w:pStyle w:val="NoSpacing"/>
             </w:pPr>
             <w:proofErr w:type="spellStart"/>
-            <w:proofErr w:type="gramStart"/>
             <w:r>
               <w:t>τὸν</w:t>
             </w:r>
             <w:proofErr w:type="spellEnd"/>
-            <w:proofErr w:type="gramEnd"/>
             <w:r>
               <w:t xml:space="preserve"> </w:t>
             </w:r>
@@ -12030,13 +11593,8 @@
             <w:pPr>
               <w:pStyle w:val="NoSpacing"/>
             </w:pPr>
-            <w:proofErr w:type="gramStart"/>
-            <w:r>
-              <w:t>il</w:t>
-            </w:r>
-            <w:proofErr w:type="gramEnd"/>
-            <w:r>
-              <w:t xml:space="preserve"> a donné son </w:t>
+            <w:r>
+              <w:t xml:space="preserve">il a donné son </w:t>
             </w:r>
             <w:r>
               <w:rPr>
@@ -12115,12 +11673,10 @@
               <w:pStyle w:val="NoSpacing"/>
             </w:pPr>
             <w:proofErr w:type="spellStart"/>
-            <w:proofErr w:type="gramStart"/>
             <w:r>
               <w:t>οὐ</w:t>
             </w:r>
             <w:proofErr w:type="spellEnd"/>
-            <w:proofErr w:type="gramEnd"/>
             <w:r>
               <w:t xml:space="preserve"> </w:t>
             </w:r>
@@ -12327,12 +11883,10 @@
               </w:rPr>
             </w:pPr>
             <w:proofErr w:type="spellStart"/>
-            <w:proofErr w:type="gramStart"/>
             <w:r>
               <w:t>μὴ</w:t>
             </w:r>
             <w:proofErr w:type="spellEnd"/>
-            <w:proofErr w:type="gramEnd"/>
             <w:r>
               <w:t xml:space="preserve"> πεπ</w:t>
             </w:r>
@@ -12441,13 +11995,8 @@
             <w:pPr>
               <w:pStyle w:val="NoSpacing"/>
             </w:pPr>
-            <w:proofErr w:type="gramStart"/>
-            <w:r>
-              <w:t>il</w:t>
-            </w:r>
-            <w:proofErr w:type="gramEnd"/>
-            <w:r>
-              <w:t xml:space="preserve"> n'a pas cru au nom du </w:t>
+            <w:r>
+              <w:t xml:space="preserve">il n'a pas cru au nom du </w:t>
             </w:r>
             <w:r>
               <w:rPr>
@@ -12535,13 +12084,8 @@
                 <w:b/>
               </w:rPr>
             </w:pPr>
-            <w:proofErr w:type="gramStart"/>
-            <w:r>
-              <w:t>ὁ</w:t>
-            </w:r>
-            <w:proofErr w:type="gramEnd"/>
-            <w:r>
-              <w:t xml:space="preserve"> πα</w:t>
+            <w:r>
+              <w:t>ὁ πα</w:t>
             </w:r>
             <w:proofErr w:type="spellStart"/>
             <w:r>
@@ -12850,13 +12394,8 @@
                 <w:b/>
               </w:rPr>
             </w:pPr>
-            <w:proofErr w:type="gramStart"/>
-            <w:r>
-              <w:t>ὁ</w:t>
-            </w:r>
-            <w:proofErr w:type="gramEnd"/>
-            <w:r>
-              <w:t xml:space="preserve"> π</w:t>
+            <w:r>
+              <w:t>ὁ π</w:t>
             </w:r>
             <w:proofErr w:type="spellStart"/>
             <w:r>
@@ -12966,37 +12505,20 @@
               <w:t>au Fils</w:t>
             </w:r>
             <w:r>
-              <w:t xml:space="preserve"> a la vie éternelle</w:t>
-            </w:r>
-            <w:proofErr w:type="gramStart"/>
-            <w:r>
-              <w:t xml:space="preserve"> </w:t>
+              <w:t xml:space="preserve"> a la vie éternelle </w:t>
             </w:r>
             <w:r>
               <w:t>.</w:t>
             </w:r>
             <w:r>
-              <w:t>.</w:t>
-            </w:r>
-            <w:proofErr w:type="gramEnd"/>
-            <w:r>
-              <w:t xml:space="preserve"> </w:t>
-            </w:r>
-            <w:proofErr w:type="gramStart"/>
+              <w:t xml:space="preserve">. </w:t>
+            </w:r>
             <w:r>
               <w:rPr>
                 <w:b/>
                 <w:bCs/>
               </w:rPr>
-              <w:t>le</w:t>
-            </w:r>
-            <w:proofErr w:type="gramEnd"/>
-            <w:r>
-              <w:rPr>
-                <w:b/>
-                <w:bCs/>
-              </w:rPr>
-              <w:t xml:space="preserve"> Fils</w:t>
+              <w:t>le Fils</w:t>
             </w:r>
           </w:p>
         </w:tc>
@@ -13068,12 +12590,10 @@
               </w:rPr>
             </w:pPr>
             <w:proofErr w:type="spellStart"/>
-            <w:proofErr w:type="gramStart"/>
             <w:r>
               <w:t>οὐ</w:t>
             </w:r>
             <w:proofErr w:type="spellEnd"/>
-            <w:proofErr w:type="gramEnd"/>
             <w:r>
               <w:t xml:space="preserve"> </w:t>
             </w:r>
@@ -13143,14 +12663,12 @@
             <w:r>
               <w:t xml:space="preserve">. </w:t>
             </w:r>
-            <w:proofErr w:type="gramStart"/>
             <w:r>
               <w:rPr>
                 <w:b/>
               </w:rPr>
               <w:t>ὁ</w:t>
             </w:r>
-            <w:proofErr w:type="gramEnd"/>
             <w:r>
               <w:t xml:space="preserve"> </w:t>
             </w:r>
@@ -13178,46 +12696,28 @@
             <w:pPr>
               <w:pStyle w:val="NoSpacing"/>
             </w:pPr>
-            <w:proofErr w:type="gramStart"/>
             <w:r>
               <w:rPr>
                 <w:b/>
                 <w:bCs/>
               </w:rPr>
-              <w:t>le</w:t>
-            </w:r>
-            <w:proofErr w:type="gramEnd"/>
+              <w:t>le Fils</w:t>
+            </w:r>
+            <w:r>
+              <w:t xml:space="preserve"> ne peut rien faire de lui-même </w:t>
+            </w:r>
+            <w:r>
+              <w:t>.</w:t>
+            </w:r>
+            <w:r>
+              <w:t xml:space="preserve">. </w:t>
+            </w:r>
             <w:r>
               <w:rPr>
                 <w:b/>
                 <w:bCs/>
               </w:rPr>
-              <w:t xml:space="preserve"> Fils</w:t>
-            </w:r>
-            <w:r>
-              <w:t xml:space="preserve"> ne peut rien faire de lui-même </w:t>
-            </w:r>
-            <w:r>
-              <w:t>.</w:t>
-            </w:r>
-            <w:r>
-              <w:t xml:space="preserve">. </w:t>
-            </w:r>
-            <w:proofErr w:type="gramStart"/>
-            <w:r>
-              <w:rPr>
-                <w:b/>
-                <w:bCs/>
-              </w:rPr>
-              <w:t>le</w:t>
-            </w:r>
-            <w:proofErr w:type="gramEnd"/>
-            <w:r>
-              <w:rPr>
-                <w:b/>
-                <w:bCs/>
-              </w:rPr>
-              <w:t xml:space="preserve"> Fils</w:t>
+              <w:t>le Fils</w:t>
             </w:r>
           </w:p>
         </w:tc>
@@ -13288,13 +12788,8 @@
                 <w:b/>
               </w:rPr>
             </w:pPr>
-            <w:proofErr w:type="gramStart"/>
-            <w:r>
-              <w:t>ὁ</w:t>
-            </w:r>
-            <w:proofErr w:type="gramEnd"/>
-            <w:r>
-              <w:t xml:space="preserve"> </w:t>
+            <w:r>
+              <w:t xml:space="preserve">ὁ </w:t>
             </w:r>
             <w:proofErr w:type="spellStart"/>
             <w:r>
@@ -13437,12 +12932,10 @@
               <w:pStyle w:val="NoSpacing"/>
             </w:pPr>
             <w:proofErr w:type="spellStart"/>
-            <w:proofErr w:type="gramStart"/>
             <w:r>
               <w:t>οὕτως</w:t>
             </w:r>
             <w:proofErr w:type="spellEnd"/>
-            <w:proofErr w:type="gramEnd"/>
             <w:r>
               <w:t xml:space="preserve"> καὶ </w:t>
             </w:r>
@@ -13511,11 +13004,9 @@
             <w:pPr>
               <w:pStyle w:val="NoSpacing"/>
             </w:pPr>
-            <w:proofErr w:type="gramStart"/>
             <w:r>
               <w:t>ainsi</w:t>
             </w:r>
-            <w:proofErr w:type="gramEnd"/>
             <w:r>
               <w:rPr>
                 <w:b/>
@@ -13646,13 +13137,8 @@
             <w:pPr>
               <w:pStyle w:val="NoSpacing"/>
             </w:pPr>
-            <w:proofErr w:type="gramStart"/>
-            <w:r>
-              <w:t>il</w:t>
-            </w:r>
-            <w:proofErr w:type="gramEnd"/>
-            <w:r>
-              <w:t xml:space="preserve"> a remis tout jugement </w:t>
+            <w:r>
+              <w:t xml:space="preserve">il a remis tout jugement </w:t>
             </w:r>
             <w:r>
               <w:rPr>
@@ -13730,7 +13216,6 @@
                 <w:b/>
               </w:rPr>
             </w:pPr>
-            <w:proofErr w:type="gramStart"/>
             <w:r>
               <w:t>π</w:t>
             </w:r>
@@ -13739,7 +13224,6 @@
               <w:t>άντες</w:t>
             </w:r>
             <w:proofErr w:type="spellEnd"/>
-            <w:proofErr w:type="gramEnd"/>
             <w:r>
               <w:t xml:space="preserve"> </w:t>
             </w:r>
@@ -13851,13 +13335,8 @@
             <w:pPr>
               <w:pStyle w:val="NoSpacing"/>
             </w:pPr>
-            <w:proofErr w:type="gramStart"/>
-            <w:r>
-              <w:t>tout</w:t>
-            </w:r>
-            <w:proofErr w:type="gramEnd"/>
-            <w:r>
-              <w:t xml:space="preserve"> le monde honorera </w:t>
+            <w:r>
+              <w:t xml:space="preserve">tout le monde honorera </w:t>
             </w:r>
             <w:r>
               <w:rPr>
@@ -13880,23 +13359,7 @@
                 <w:b/>
                 <w:bCs/>
               </w:rPr>
-              <w:t xml:space="preserve"> </w:t>
-            </w:r>
-            <w:proofErr w:type="gramStart"/>
-            <w:r>
-              <w:rPr>
-                <w:b/>
-                <w:bCs/>
-              </w:rPr>
-              <w:t>le</w:t>
-            </w:r>
-            <w:proofErr w:type="gramEnd"/>
-            <w:r>
-              <w:rPr>
-                <w:b/>
-                <w:bCs/>
-              </w:rPr>
-              <w:t xml:space="preserve"> Fils</w:t>
+              <w:t xml:space="preserve"> le Fils</w:t>
             </w:r>
           </w:p>
         </w:tc>
@@ -13968,12 +13431,10 @@
               </w:rPr>
             </w:pPr>
             <w:proofErr w:type="spellStart"/>
-            <w:proofErr w:type="gramStart"/>
             <w:r>
               <w:t>οἱ</w:t>
             </w:r>
             <w:proofErr w:type="spellEnd"/>
-            <w:proofErr w:type="gramEnd"/>
             <w:r>
               <w:t xml:space="preserve"> </w:t>
             </w:r>
@@ -14072,13 +13533,8 @@
             <w:pPr>
               <w:pStyle w:val="NoSpacing"/>
             </w:pPr>
-            <w:proofErr w:type="gramStart"/>
-            <w:r>
-              <w:t>les</w:t>
-            </w:r>
-            <w:proofErr w:type="gramEnd"/>
-            <w:r>
-              <w:t xml:space="preserve"> morts entendront la voix du </w:t>
+            <w:r>
+              <w:t xml:space="preserve">les morts entendront la voix du </w:t>
             </w:r>
             <w:r>
               <w:rPr>
@@ -14331,13 +13787,8 @@
             <w:pPr>
               <w:pStyle w:val="NoSpacing"/>
             </w:pPr>
-            <w:proofErr w:type="gramStart"/>
-            <w:r>
-              <w:t>καὶ</w:t>
-            </w:r>
-            <w:proofErr w:type="gramEnd"/>
-            <w:r>
-              <w:t xml:space="preserve"> </w:t>
+            <w:r>
+              <w:t xml:space="preserve">καὶ </w:t>
             </w:r>
             <w:proofErr w:type="spellStart"/>
             <w:r>
@@ -14419,13 +13870,8 @@
             <w:pPr>
               <w:pStyle w:val="NoSpacing"/>
             </w:pPr>
-            <w:proofErr w:type="gramStart"/>
-            <w:r>
-              <w:t>il</w:t>
-            </w:r>
-            <w:proofErr w:type="gramEnd"/>
-            <w:r>
-              <w:t xml:space="preserve"> a aussi donné </w:t>
+            <w:r>
+              <w:t xml:space="preserve">il a aussi donné </w:t>
             </w:r>
             <w:r>
               <w:rPr>
@@ -14546,11 +13992,9 @@
             <w:pPr>
               <w:pStyle w:val="NoSpacing"/>
             </w:pPr>
-            <w:proofErr w:type="gramStart"/>
             <w:r>
               <w:t>καὶ</w:t>
             </w:r>
-            <w:proofErr w:type="gramEnd"/>
             <w:r>
               <w:t xml:space="preserve"> </w:t>
             </w:r>
@@ -14619,13 +14063,8 @@
             <w:pPr>
               <w:pStyle w:val="NoSpacing"/>
             </w:pPr>
-            <w:proofErr w:type="gramStart"/>
-            <w:r>
-              <w:t>et</w:t>
-            </w:r>
-            <w:proofErr w:type="gramEnd"/>
-            <w:r>
-              <w:t xml:space="preserve"> le Père a donné au</w:t>
+            <w:r>
+              <w:t>et le Père a donné au</w:t>
             </w:r>
             <w:r>
               <w:rPr>
@@ -14711,7 +14150,6 @@
             <w:pPr>
               <w:pStyle w:val="NoSpacing"/>
             </w:pPr>
-            <w:proofErr w:type="gramStart"/>
             <w:r>
               <w:t>π</w:t>
             </w:r>
@@ -14720,7 +14158,6 @@
               <w:t>ᾶς</w:t>
             </w:r>
             <w:proofErr w:type="spellEnd"/>
-            <w:proofErr w:type="gramEnd"/>
             <w:r>
               <w:t xml:space="preserve"> ὁ </w:t>
             </w:r>
@@ -14815,13 +14252,8 @@
             <w:pPr>
               <w:pStyle w:val="NoSpacing"/>
             </w:pPr>
-            <w:proofErr w:type="gramStart"/>
-            <w:r>
-              <w:t>tous</w:t>
-            </w:r>
-            <w:proofErr w:type="gramEnd"/>
-            <w:r>
-              <w:t xml:space="preserve"> qui regardent </w:t>
+            <w:r>
+              <w:t xml:space="preserve">tous qui regardent </w:t>
             </w:r>
             <w:r>
               <w:rPr>
@@ -15125,12 +14557,10 @@
               </w:rPr>
             </w:pPr>
             <w:proofErr w:type="spellStart"/>
-            <w:proofErr w:type="gramStart"/>
             <w:r>
               <w:t>σὺ</w:t>
             </w:r>
             <w:proofErr w:type="spellEnd"/>
-            <w:proofErr w:type="gramEnd"/>
             <w:r>
               <w:t xml:space="preserve"> </w:t>
             </w:r>
@@ -15229,13 +14659,8 @@
             <w:pPr>
               <w:pStyle w:val="NoSpacing"/>
             </w:pPr>
-            <w:proofErr w:type="gramStart"/>
-            <w:r>
-              <w:t>tu</w:t>
-            </w:r>
-            <w:proofErr w:type="gramEnd"/>
-            <w:r>
-              <w:t xml:space="preserve"> es le Christ, </w:t>
+            <w:r>
+              <w:t xml:space="preserve">tu es le Christ, </w:t>
             </w:r>
             <w:r>
               <w:rPr>
@@ -15340,12 +14765,10 @@
               <w:pStyle w:val="NoSpacing"/>
             </w:pPr>
             <w:proofErr w:type="spellStart"/>
-            <w:proofErr w:type="gramStart"/>
             <w:r>
               <w:t>ἐὰν</w:t>
             </w:r>
             <w:proofErr w:type="spellEnd"/>
-            <w:proofErr w:type="gramEnd"/>
             <w:r>
               <w:t xml:space="preserve"> </w:t>
             </w:r>
@@ -15595,17 +15018,12 @@
               <w:pStyle w:val="NoSpacing"/>
             </w:pPr>
             <w:proofErr w:type="spellStart"/>
-            <w:proofErr w:type="gramStart"/>
             <w:r>
               <w:t>ἵν</w:t>
             </w:r>
             <w:proofErr w:type="spellEnd"/>
             <w:r>
-              <w:t>α</w:t>
-            </w:r>
-            <w:proofErr w:type="gramEnd"/>
-            <w:r>
-              <w:t xml:space="preserve"> </w:t>
+              <w:t xml:space="preserve">α </w:t>
             </w:r>
             <w:proofErr w:type="spellStart"/>
             <w:r>
@@ -15697,13 +15115,8 @@
             <w:pPr>
               <w:pStyle w:val="NoSpacing"/>
             </w:pPr>
-            <w:proofErr w:type="gramStart"/>
-            <w:r>
-              <w:t>afin</w:t>
-            </w:r>
-            <w:proofErr w:type="gramEnd"/>
-            <w:r>
-              <w:t xml:space="preserve"> que </w:t>
+            <w:r>
+              <w:t xml:space="preserve">afin que </w:t>
             </w:r>
             <w:r>
               <w:rPr>
@@ -15777,12 +15190,10 @@
               <w:pStyle w:val="NoSpacing"/>
             </w:pPr>
             <w:proofErr w:type="spellStart"/>
-            <w:proofErr w:type="gramStart"/>
             <w:r>
               <w:t>σὺ</w:t>
             </w:r>
             <w:proofErr w:type="spellEnd"/>
-            <w:proofErr w:type="gramEnd"/>
             <w:r>
               <w:t xml:space="preserve"> </w:t>
             </w:r>
@@ -15863,13 +15274,8 @@
             <w:pPr>
               <w:pStyle w:val="NoSpacing"/>
             </w:pPr>
-            <w:proofErr w:type="gramStart"/>
-            <w:r>
-              <w:t>tu</w:t>
-            </w:r>
-            <w:proofErr w:type="gramEnd"/>
-            <w:r>
-              <w:t xml:space="preserve"> es le Christ, </w:t>
+            <w:r>
+              <w:t xml:space="preserve">tu es le Christ, </w:t>
             </w:r>
             <w:r>
               <w:rPr>
@@ -15940,7 +15346,6 @@
               <w:pStyle w:val="NoSpacing"/>
             </w:pPr>
             <w:proofErr w:type="spellStart"/>
-            <w:proofErr w:type="gramStart"/>
             <w:r>
               <w:rPr>
                 <w:b/>
@@ -15948,7 +15353,6 @@
               <w:t>υἱὸν</w:t>
             </w:r>
             <w:proofErr w:type="spellEnd"/>
-            <w:proofErr w:type="gramEnd"/>
             <w:r>
               <w:rPr>
                 <w:b/>
@@ -16000,13 +15404,8 @@
             <w:pPr>
               <w:pStyle w:val="NoSpacing"/>
             </w:pPr>
-            <w:proofErr w:type="gramStart"/>
-            <w:r>
-              <w:t>il</w:t>
-            </w:r>
-            <w:proofErr w:type="gramEnd"/>
-            <w:r>
-              <w:t xml:space="preserve"> a affirmé d'être</w:t>
+            <w:r>
+              <w:t>il a affirmé d'être</w:t>
             </w:r>
             <w:r>
               <w:rPr>
@@ -16260,7 +15659,6 @@
             <w:pPr>
               <w:pStyle w:val="NoSpacing"/>
             </w:pPr>
-            <w:proofErr w:type="gramStart"/>
             <w:r>
               <w:t>π</w:t>
             </w:r>
@@ -16269,7 +15667,6 @@
               <w:t>ιστεύητε</w:t>
             </w:r>
             <w:proofErr w:type="spellEnd"/>
-            <w:proofErr w:type="gramEnd"/>
             <w:r>
               <w:t xml:space="preserve"> </w:t>
             </w:r>
@@ -16371,13 +15768,8 @@
             <w:pPr>
               <w:pStyle w:val="NoSpacing"/>
             </w:pPr>
-            <w:proofErr w:type="gramStart"/>
-            <w:r>
-              <w:t>que</w:t>
-            </w:r>
-            <w:proofErr w:type="gramEnd"/>
-            <w:r>
-              <w:t xml:space="preserve"> vous </w:t>
+            <w:r>
+              <w:t xml:space="preserve">que vous </w:t>
             </w:r>
             <w:proofErr w:type="spellStart"/>
             <w:r>
@@ -16489,12 +15881,10 @@
               <w:pStyle w:val="NoSpacing"/>
             </w:pPr>
             <w:proofErr w:type="spellStart"/>
-            <w:proofErr w:type="gramStart"/>
             <w:r>
               <w:t>οὗτός</w:t>
             </w:r>
             <w:proofErr w:type="spellEnd"/>
-            <w:proofErr w:type="gramEnd"/>
             <w:r>
               <w:t xml:space="preserve"> </w:t>
             </w:r>
@@ -16568,13 +15958,8 @@
             <w:pPr>
               <w:pStyle w:val="NoSpacing"/>
             </w:pPr>
-            <w:proofErr w:type="gramStart"/>
-            <w:r>
-              <w:t>il</w:t>
-            </w:r>
-            <w:proofErr w:type="gramEnd"/>
-            <w:r>
-              <w:t xml:space="preserve"> est le </w:t>
+            <w:r>
+              <w:t xml:space="preserve">il est le </w:t>
             </w:r>
             <w:r>
               <w:rPr>
@@ -16824,7 +16209,6 @@
             <w:pPr>
               <w:pStyle w:val="NoSpacing"/>
             </w:pPr>
-            <w:proofErr w:type="gramStart"/>
             <w:r>
               <w:t>π</w:t>
             </w:r>
@@ -16833,7 +16217,6 @@
               <w:t>ερὶ</w:t>
             </w:r>
             <w:proofErr w:type="spellEnd"/>
-            <w:proofErr w:type="gramEnd"/>
             <w:r>
               <w:t xml:space="preserve"> </w:t>
             </w:r>
@@ -16922,13 +16305,8 @@
             <w:pPr>
               <w:pStyle w:val="NoSpacing"/>
             </w:pPr>
-            <w:proofErr w:type="gramStart"/>
-            <w:r>
-              <w:t>concernant</w:t>
-            </w:r>
-            <w:proofErr w:type="gramEnd"/>
-            <w:r>
-              <w:t xml:space="preserve"> son </w:t>
+            <w:r>
+              <w:t xml:space="preserve">concernant son </w:t>
             </w:r>
             <w:r>
               <w:rPr>
@@ -17048,13 +16426,8 @@
             <w:pPr>
               <w:pStyle w:val="NoSpacing"/>
             </w:pPr>
-            <w:proofErr w:type="gramStart"/>
-            <w:r>
-              <w:t>il</w:t>
-            </w:r>
-            <w:proofErr w:type="gramEnd"/>
-            <w:r>
-              <w:t xml:space="preserve"> a été déclaré avec puissance pour être</w:t>
+            <w:r>
+              <w:t>il a été déclaré avec puissance pour être</w:t>
             </w:r>
             <w:r>
               <w:rPr>
@@ -17128,13 +16501,8 @@
             <w:pPr>
               <w:pStyle w:val="NoSpacing"/>
             </w:pPr>
-            <w:proofErr w:type="gramStart"/>
-            <w:r>
-              <w:t>ᾧ</w:t>
-            </w:r>
-            <w:proofErr w:type="gramEnd"/>
-            <w:r>
-              <w:t xml:space="preserve"> λα</w:t>
+            <w:r>
+              <w:t>ᾧ λα</w:t>
             </w:r>
             <w:proofErr w:type="spellStart"/>
             <w:r>
@@ -17250,13 +16618,8 @@
             <w:pPr>
               <w:pStyle w:val="NoSpacing"/>
             </w:pPr>
-            <w:proofErr w:type="gramStart"/>
-            <w:r>
-              <w:t>que</w:t>
-            </w:r>
-            <w:proofErr w:type="gramEnd"/>
-            <w:r>
-              <w:t xml:space="preserve"> je sers dans mon esprit dans l'évangile de son</w:t>
+            <w:r>
+              <w:t>que je sers dans mon esprit dans l'évangile de son</w:t>
             </w:r>
             <w:r>
               <w:rPr>
@@ -17327,7 +16690,6 @@
             <w:pPr>
               <w:pStyle w:val="NoSpacing"/>
             </w:pPr>
-            <w:proofErr w:type="gramStart"/>
             <w:r>
               <w:t>κα</w:t>
             </w:r>
@@ -17336,7 +16698,6 @@
               <w:t>τηλλάγημεν</w:t>
             </w:r>
             <w:proofErr w:type="spellEnd"/>
-            <w:proofErr w:type="gramEnd"/>
             <w:r>
               <w:t xml:space="preserve"> </w:t>
             </w:r>
@@ -17420,13 +16781,8 @@
             <w:pPr>
               <w:pStyle w:val="NoSpacing"/>
             </w:pPr>
-            <w:proofErr w:type="gramStart"/>
-            <w:r>
-              <w:t>nous</w:t>
-            </w:r>
-            <w:proofErr w:type="gramEnd"/>
-            <w:r>
-              <w:t xml:space="preserve"> avons été reconciliés à Dieu par la mort de son </w:t>
+            <w:r>
+              <w:t xml:space="preserve">nous avons été reconciliés à Dieu par la mort de son </w:t>
             </w:r>
             <w:r>
               <w:rPr>
@@ -17682,13 +17038,8 @@
             <w:pPr>
               <w:pStyle w:val="NoSpacing"/>
             </w:pPr>
-            <w:proofErr w:type="gramStart"/>
-            <w:r>
-              <w:t>ὁ</w:t>
-            </w:r>
-            <w:proofErr w:type="gramEnd"/>
-            <w:r>
-              <w:t xml:space="preserve"> </w:t>
+            <w:r>
+              <w:t xml:space="preserve">ὁ </w:t>
             </w:r>
             <w:proofErr w:type="spellStart"/>
             <w:r>
@@ -17744,29 +17095,13 @@
               <w:pStyle w:val="NoSpacing"/>
             </w:pPr>
             <w:r>
-              <w:t>Dieu</w:t>
-            </w:r>
-            <w:proofErr w:type="gramStart"/>
-            <w:r>
-              <w:t xml:space="preserve"> </w:t>
+              <w:t xml:space="preserve">Dieu </w:t>
             </w:r>
             <w:r>
               <w:t>.</w:t>
             </w:r>
             <w:r>
-              <w:t>.</w:t>
-            </w:r>
-            <w:proofErr w:type="gramEnd"/>
-            <w:r>
-              <w:t xml:space="preserve"> </w:t>
-            </w:r>
-            <w:proofErr w:type="gramStart"/>
-            <w:r>
-              <w:t>a</w:t>
-            </w:r>
-            <w:proofErr w:type="gramEnd"/>
-            <w:r>
-              <w:t xml:space="preserve"> envoyé son propre</w:t>
+              <w:t>. a envoyé son propre</w:t>
             </w:r>
             <w:r>
               <w:rPr>
@@ -17870,12 +17205,10 @@
               <w:pStyle w:val="NoSpacing"/>
             </w:pPr>
             <w:proofErr w:type="spellStart"/>
-            <w:proofErr w:type="gramStart"/>
             <w:r>
               <w:t>συμμόρφους</w:t>
             </w:r>
             <w:proofErr w:type="spellEnd"/>
-            <w:proofErr w:type="gramEnd"/>
             <w:r>
               <w:t xml:space="preserve"> </w:t>
             </w:r>
@@ -17940,13 +17273,8 @@
             <w:pPr>
               <w:pStyle w:val="NoSpacing"/>
             </w:pPr>
-            <w:proofErr w:type="gramStart"/>
-            <w:r>
-              <w:t>se</w:t>
-            </w:r>
-            <w:proofErr w:type="gramEnd"/>
-            <w:r>
-              <w:t xml:space="preserve"> conformer à l'image de son </w:t>
+            <w:r>
+              <w:t xml:space="preserve">se conformer à l'image de son </w:t>
             </w:r>
             <w:r>
               <w:rPr>
@@ -18038,12 +17366,10 @@
               <w:pStyle w:val="NoSpacing"/>
             </w:pPr>
             <w:proofErr w:type="spellStart"/>
-            <w:proofErr w:type="gramStart"/>
             <w:r>
               <w:t>τοῦ</w:t>
             </w:r>
             <w:proofErr w:type="spellEnd"/>
-            <w:proofErr w:type="gramEnd"/>
             <w:r>
               <w:t xml:space="preserve"> </w:t>
             </w:r>
@@ -18103,13 +17429,8 @@
             <w:pPr>
               <w:pStyle w:val="NoSpacing"/>
             </w:pPr>
-            <w:proofErr w:type="gramStart"/>
-            <w:r>
-              <w:t>n'a</w:t>
-            </w:r>
-            <w:proofErr w:type="gramEnd"/>
-            <w:r>
-              <w:t xml:space="preserve"> pas épargné son propre</w:t>
+            <w:r>
+              <w:t>n'a pas épargné son propre</w:t>
             </w:r>
             <w:r>
               <w:rPr>
@@ -18392,13 +17713,8 @@
               <w:pStyle w:val="NoSpacing"/>
             </w:pPr>
             <w:proofErr w:type="spellStart"/>
-            <w:proofErr w:type="gramStart"/>
-            <w:r>
-              <w:t>t</w:t>
-            </w:r>
-            <w:proofErr w:type="gramEnd"/>
-            <w:r>
-              <w:t>ότε</w:t>
+            <w:r>
+              <w:t>tότε</w:t>
             </w:r>
             <w:proofErr w:type="spellEnd"/>
             <w:r>
@@ -18459,11 +17775,9 @@
             <w:pPr>
               <w:pStyle w:val="NoSpacing"/>
             </w:pPr>
-            <w:proofErr w:type="gramStart"/>
             <w:r>
               <w:t>alors</w:t>
             </w:r>
-            <w:proofErr w:type="gramEnd"/>
             <w:r>
               <w:rPr>
                 <w:b/>
@@ -18536,14 +17850,12 @@
             <w:pPr>
               <w:pStyle w:val="NoSpacing"/>
             </w:pPr>
-            <w:proofErr w:type="gramStart"/>
             <w:r>
               <w:rPr>
                 <w:b/>
               </w:rPr>
               <w:t>ὁ</w:t>
             </w:r>
-            <w:proofErr w:type="gramEnd"/>
             <w:r>
               <w:t xml:space="preserve"> </w:t>
             </w:r>
@@ -18700,7 +18012,6 @@
             <w:pPr>
               <w:pStyle w:val="NoSpacing"/>
             </w:pPr>
-            <w:proofErr w:type="gramStart"/>
             <w:r>
               <w:t>ἀπ</w:t>
             </w:r>
@@ -18710,11 +18021,7 @@
             </w:r>
             <w:proofErr w:type="spellEnd"/>
             <w:r>
-              <w:t>αλύψαι</w:t>
-            </w:r>
-            <w:proofErr w:type="gramEnd"/>
-            <w:r>
-              <w:t xml:space="preserve"> </w:t>
+              <w:t xml:space="preserve">αλύψαι </w:t>
             </w:r>
             <w:proofErr w:type="spellStart"/>
             <w:r>
@@ -18777,13 +18084,8 @@
             <w:pPr>
               <w:pStyle w:val="NoSpacing"/>
             </w:pPr>
-            <w:proofErr w:type="gramStart"/>
-            <w:r>
-              <w:t>était</w:t>
-            </w:r>
-            <w:proofErr w:type="gramEnd"/>
-            <w:r>
-              <w:t xml:space="preserve"> heureux de révéler son </w:t>
+            <w:r>
+              <w:t xml:space="preserve">était heureux de révéler son </w:t>
             </w:r>
             <w:r>
               <w:rPr>
@@ -18858,12 +18160,10 @@
               <w:pStyle w:val="NoSpacing"/>
             </w:pPr>
             <w:proofErr w:type="spellStart"/>
-            <w:proofErr w:type="gramStart"/>
             <w:r>
               <w:t>ἐν</w:t>
             </w:r>
             <w:proofErr w:type="spellEnd"/>
-            <w:proofErr w:type="gramEnd"/>
             <w:r>
               <w:t xml:space="preserve"> π</w:t>
             </w:r>
@@ -18941,13 +18241,8 @@
             <w:pPr>
               <w:pStyle w:val="NoSpacing"/>
             </w:pPr>
-            <w:proofErr w:type="gramStart"/>
-            <w:r>
-              <w:t>par</w:t>
-            </w:r>
-            <w:proofErr w:type="gramEnd"/>
-            <w:r>
-              <w:t xml:space="preserve"> la foi au </w:t>
+            <w:r>
+              <w:t xml:space="preserve">par la foi au </w:t>
             </w:r>
             <w:r>
               <w:rPr>
@@ -19203,17 +18498,12 @@
               <w:pStyle w:val="NoSpacing"/>
             </w:pPr>
             <w:proofErr w:type="spellStart"/>
-            <w:proofErr w:type="gramStart"/>
             <w:r>
               <w:t>ἐξ</w:t>
             </w:r>
             <w:proofErr w:type="spellEnd"/>
             <w:r>
-              <w:t>απέστειλεν</w:t>
-            </w:r>
-            <w:proofErr w:type="gramEnd"/>
-            <w:r>
-              <w:t xml:space="preserve"> ὁ </w:t>
+              <w:t xml:space="preserve">απέστειλεν ὁ </w:t>
             </w:r>
             <w:proofErr w:type="spellStart"/>
             <w:r>
@@ -19376,17 +18666,12 @@
               <w:pStyle w:val="NoSpacing"/>
             </w:pPr>
             <w:proofErr w:type="spellStart"/>
-            <w:proofErr w:type="gramStart"/>
             <w:r>
               <w:t>ἐξ</w:t>
             </w:r>
             <w:proofErr w:type="spellEnd"/>
             <w:r>
-              <w:t>απέστειλεν</w:t>
-            </w:r>
-            <w:proofErr w:type="gramEnd"/>
-            <w:r>
-              <w:t xml:space="preserve"> ὁ </w:t>
+              <w:t xml:space="preserve">απέστειλεν ὁ </w:t>
             </w:r>
             <w:proofErr w:type="spellStart"/>
             <w:r>
@@ -19568,12 +18853,10 @@
               </w:rPr>
             </w:pPr>
             <w:proofErr w:type="spellStart"/>
-            <w:proofErr w:type="gramStart"/>
             <w:r>
               <w:t>τὴν</w:t>
             </w:r>
             <w:proofErr w:type="spellEnd"/>
-            <w:proofErr w:type="gramEnd"/>
             <w:r>
               <w:t xml:space="preserve"> </w:t>
             </w:r>
@@ -19690,13 +18973,8 @@
             <w:pPr>
               <w:pStyle w:val="NoSpacing"/>
             </w:pPr>
-            <w:proofErr w:type="gramStart"/>
-            <w:r>
-              <w:t>l'unité</w:t>
-            </w:r>
-            <w:proofErr w:type="gramEnd"/>
-            <w:r>
-              <w:t xml:space="preserve"> de la foi et de la connaissance d</w:t>
+            <w:r>
+              <w:t>l'unité de la foi et de la connaissance d</w:t>
             </w:r>
             <w:r>
               <w:rPr>
@@ -19749,15 +19027,7 @@
               <w:pStyle w:val="NoSpacing"/>
             </w:pPr>
             <w:r>
-              <w:t xml:space="preserve">Colossiens </w:t>
-            </w:r>
-            <w:proofErr w:type="gramStart"/>
-            <w:r>
-              <w:t>1.‚</w:t>
-            </w:r>
-            <w:proofErr w:type="gramEnd"/>
-            <w:r>
-              <w:t>13</w:t>
+              <w:t>Colossiens 1.‚13</w:t>
             </w:r>
           </w:p>
         </w:tc>
@@ -19776,12 +19046,10 @@
               <w:pStyle w:val="NoSpacing"/>
             </w:pPr>
             <w:proofErr w:type="spellStart"/>
-            <w:proofErr w:type="gramStart"/>
             <w:r>
               <w:t>τὴν</w:t>
             </w:r>
             <w:proofErr w:type="spellEnd"/>
-            <w:proofErr w:type="gramEnd"/>
             <w:r>
               <w:t xml:space="preserve"> βα</w:t>
             </w:r>
@@ -19854,13 +19122,8 @@
             <w:pPr>
               <w:pStyle w:val="NoSpacing"/>
             </w:pPr>
-            <w:proofErr w:type="gramStart"/>
-            <w:r>
-              <w:t>le</w:t>
-            </w:r>
-            <w:proofErr w:type="gramEnd"/>
-            <w:r>
-              <w:t xml:space="preserve"> royaume de son</w:t>
+            <w:r>
+              <w:t>le royaume de son</w:t>
             </w:r>
             <w:r>
               <w:rPr>
@@ -19916,15 +19179,7 @@
               <w:pStyle w:val="NoSpacing"/>
             </w:pPr>
             <w:r>
-              <w:t xml:space="preserve">Colossiens </w:t>
-            </w:r>
-            <w:proofErr w:type="gramStart"/>
-            <w:r>
-              <w:t>1:</w:t>
-            </w:r>
-            <w:proofErr w:type="gramEnd"/>
-            <w:r>
-              <w:t xml:space="preserve">14-19 </w:t>
+              <w:t xml:space="preserve">Colossiens 1:14-19 </w:t>
             </w:r>
           </w:p>
           <w:p>
@@ -20220,13 +19475,8 @@
             <w:pPr>
               <w:pStyle w:val="NoSpacing"/>
             </w:pPr>
-            <w:proofErr w:type="gramStart"/>
-            <w:r>
-              <w:t>καὶ</w:t>
-            </w:r>
-            <w:proofErr w:type="gramEnd"/>
-            <w:r>
-              <w:t xml:space="preserve"> </w:t>
+            <w:r>
+              <w:t xml:space="preserve">καὶ </w:t>
             </w:r>
             <w:proofErr w:type="spellStart"/>
             <w:r>
@@ -20359,13 +19609,8 @@
             <w:pPr>
               <w:pStyle w:val="NoSpacing"/>
             </w:pPr>
-            <w:proofErr w:type="gramStart"/>
-            <w:r>
-              <w:t>et</w:t>
-            </w:r>
-            <w:proofErr w:type="gramEnd"/>
-            <w:r>
-              <w:t xml:space="preserve"> de </w:t>
+            <w:r>
+              <w:t xml:space="preserve">et de </w:t>
             </w:r>
             <w:proofErr w:type="spellStart"/>
             <w:r>
@@ -20463,17 +19708,12 @@
               <w:pStyle w:val="NoSpacing"/>
             </w:pPr>
             <w:proofErr w:type="spellStart"/>
-            <w:proofErr w:type="gramStart"/>
             <w:r>
               <w:t>ἀν</w:t>
             </w:r>
             <w:proofErr w:type="spellEnd"/>
             <w:r>
-              <w:t>αμένειν</w:t>
-            </w:r>
-            <w:proofErr w:type="gramEnd"/>
-            <w:r>
-              <w:t xml:space="preserve"> </w:t>
+              <w:t xml:space="preserve">αμένειν </w:t>
             </w:r>
             <w:proofErr w:type="spellStart"/>
             <w:r>
@@ -20547,13 +19787,8 @@
             <w:pPr>
               <w:pStyle w:val="NoSpacing"/>
             </w:pPr>
-            <w:proofErr w:type="gramStart"/>
-            <w:r>
-              <w:t>vous</w:t>
-            </w:r>
-            <w:proofErr w:type="gramEnd"/>
-            <w:r>
-              <w:t xml:space="preserve"> attendez des cieux son </w:t>
+            <w:r>
+              <w:t xml:space="preserve">vous attendez des cieux son </w:t>
             </w:r>
             <w:r>
               <w:rPr>
@@ -20632,12 +19867,10 @@
               </w:rPr>
             </w:pPr>
             <w:proofErr w:type="spellStart"/>
-            <w:proofErr w:type="gramStart"/>
             <w:r>
               <w:t>ἐλάλησεν</w:t>
             </w:r>
             <w:proofErr w:type="spellEnd"/>
-            <w:proofErr w:type="gramEnd"/>
             <w:r>
               <w:t xml:space="preserve"> </w:t>
             </w:r>
@@ -20686,13 +19919,8 @@
             <w:pPr>
               <w:pStyle w:val="NoSpacing"/>
             </w:pPr>
-            <w:proofErr w:type="gramStart"/>
-            <w:r>
-              <w:t>il</w:t>
-            </w:r>
-            <w:proofErr w:type="gramEnd"/>
-            <w:r>
-              <w:t xml:space="preserve"> nous a </w:t>
+            <w:r>
+              <w:t xml:space="preserve">il nous a </w:t>
             </w:r>
             <w:proofErr w:type="spellStart"/>
             <w:r>
@@ -20802,7 +20030,6 @@
               <w:pStyle w:val="NoSpacing"/>
             </w:pPr>
             <w:proofErr w:type="spellStart"/>
-            <w:proofErr w:type="gramStart"/>
             <w:r>
               <w:rPr>
                 <w:b/>
@@ -20810,7 +20037,6 @@
               <w:t>ὃς</w:t>
             </w:r>
             <w:proofErr w:type="spellEnd"/>
-            <w:proofErr w:type="gramEnd"/>
             <w:r>
               <w:rPr>
                 <w:b/>
@@ -21038,7 +20264,6 @@
               </w:rPr>
               <w:t xml:space="preserve"> Fils</w:t>
             </w:r>
-            <w:proofErr w:type="gramStart"/>
             <w:r>
               <w:t xml:space="preserve"> </w:t>
             </w:r>
@@ -21046,19 +20271,7 @@
               <w:t>.</w:t>
             </w:r>
             <w:r>
-              <w:t>.</w:t>
-            </w:r>
-            <w:proofErr w:type="gramEnd"/>
-            <w:r>
-              <w:t xml:space="preserve"> </w:t>
-            </w:r>
-            <w:proofErr w:type="gramStart"/>
-            <w:r>
-              <w:t>et</w:t>
-            </w:r>
-            <w:proofErr w:type="gramEnd"/>
-            <w:r>
-              <w:t xml:space="preserve"> il sera un </w:t>
+              <w:t xml:space="preserve">. et il sera un </w:t>
             </w:r>
             <w:r>
               <w:rPr>
@@ -21308,7 +20521,6 @@
             <w:pPr>
               <w:pStyle w:val="NoSpacing"/>
             </w:pPr>
-            <w:proofErr w:type="gramStart"/>
             <w:r>
               <w:t>π</w:t>
             </w:r>
@@ -21317,7 +20529,6 @@
               <w:t>ρὸς</w:t>
             </w:r>
             <w:proofErr w:type="spellEnd"/>
-            <w:proofErr w:type="gramEnd"/>
             <w:r>
               <w:t xml:space="preserve"> </w:t>
             </w:r>
@@ -21868,7 +21079,6 @@
                 <w:b/>
               </w:rPr>
             </w:pPr>
-            <w:proofErr w:type="gramStart"/>
             <w:r>
               <w:t>καίπ</w:t>
             </w:r>
@@ -21877,7 +21087,6 @@
               <w:t>ερ</w:t>
             </w:r>
             <w:proofErr w:type="spellEnd"/>
-            <w:proofErr w:type="gramEnd"/>
             <w:r>
               <w:t xml:space="preserve"> </w:t>
             </w:r>
@@ -22006,17 +21215,12 @@
               </w:rPr>
             </w:pPr>
             <w:proofErr w:type="spellStart"/>
-            <w:proofErr w:type="gramStart"/>
             <w:r>
               <w:t>οῦντ</w:t>
             </w:r>
             <w:proofErr w:type="spellEnd"/>
             <w:r>
-              <w:t>ας</w:t>
-            </w:r>
-            <w:proofErr w:type="gramEnd"/>
-            <w:r>
-              <w:t xml:space="preserve"> ἑα</w:t>
+              <w:t>ας ἑα</w:t>
             </w:r>
             <w:proofErr w:type="spellStart"/>
             <w:r>
@@ -22092,15 +21296,7 @@
               <w:pStyle w:val="NoSpacing"/>
             </w:pPr>
             <w:r>
-              <w:t xml:space="preserve">C'est parce </w:t>
-            </w:r>
-            <w:proofErr w:type="gramStart"/>
-            <w:r>
-              <w:t>qu'il crucifient</w:t>
-            </w:r>
-            <w:proofErr w:type="gramEnd"/>
-            <w:r>
-              <w:t xml:space="preserve"> à nouveau</w:t>
+              <w:t>C'est parce qu'il crucifient à nouveau</w:t>
             </w:r>
             <w:r>
               <w:rPr>
@@ -22182,12 +21378,10 @@
               </w:rPr>
             </w:pPr>
             <w:proofErr w:type="spellStart"/>
-            <w:proofErr w:type="gramStart"/>
             <w:r>
               <w:t>ἀφωμοιωμένος</w:t>
             </w:r>
             <w:proofErr w:type="spellEnd"/>
-            <w:proofErr w:type="gramEnd"/>
             <w:r>
               <w:t xml:space="preserve"> </w:t>
             </w:r>
@@ -22531,7 +21725,6 @@
               <w:pStyle w:val="NoSpacing"/>
             </w:pPr>
             <w:proofErr w:type="spellStart"/>
-            <w:proofErr w:type="gramStart"/>
             <w:r>
               <w:rPr>
                 <w:b/>
@@ -22539,7 +21732,6 @@
               <w:t>υἱὸν</w:t>
             </w:r>
             <w:proofErr w:type="spellEnd"/>
-            <w:proofErr w:type="gramEnd"/>
             <w:r>
               <w:t xml:space="preserve"> </w:t>
             </w:r>
@@ -22598,13 +21790,8 @@
             <w:pPr>
               <w:pStyle w:val="NoSpacing"/>
             </w:pPr>
-            <w:proofErr w:type="gramStart"/>
-            <w:r>
-              <w:t>un</w:t>
-            </w:r>
-            <w:proofErr w:type="gramEnd"/>
-            <w:r>
-              <w:t xml:space="preserve"> </w:t>
+            <w:r>
+              <w:t xml:space="preserve">un </w:t>
             </w:r>
             <w:r>
               <w:rPr>
@@ -22699,13 +21886,8 @@
             <w:pPr>
               <w:pStyle w:val="NoSpacing"/>
             </w:pPr>
-            <w:proofErr w:type="gramStart"/>
-            <w:r>
-              <w:t>ὁ</w:t>
-            </w:r>
-            <w:proofErr w:type="gramEnd"/>
-            <w:r>
-              <w:t xml:space="preserve"> </w:t>
+            <w:r>
+              <w:t xml:space="preserve">ὁ </w:t>
             </w:r>
             <w:proofErr w:type="spellStart"/>
             <w:r>
@@ -22779,13 +21961,8 @@
             <w:pPr>
               <w:pStyle w:val="NoSpacing"/>
             </w:pPr>
-            <w:proofErr w:type="gramStart"/>
-            <w:r>
-              <w:t>qui</w:t>
-            </w:r>
-            <w:proofErr w:type="gramEnd"/>
-            <w:r>
-              <w:t xml:space="preserve"> a foulé aux pieds </w:t>
+            <w:r>
+              <w:t xml:space="preserve">qui a foulé aux pieds </w:t>
             </w:r>
             <w:r>
               <w:rPr>
@@ -22977,13 +22154,8 @@
             <w:pPr>
               <w:pStyle w:val="NoSpacing"/>
             </w:pPr>
-            <w:proofErr w:type="gramStart"/>
-            <w:r>
-              <w:t>ἡ</w:t>
-            </w:r>
-            <w:proofErr w:type="gramEnd"/>
-            <w:r>
-              <w:t xml:space="preserve"> </w:t>
+            <w:r>
+              <w:t xml:space="preserve">ἡ </w:t>
             </w:r>
             <w:proofErr w:type="spellStart"/>
             <w:r>
@@ -23173,12 +22345,10 @@
               <w:pStyle w:val="NoSpacing"/>
             </w:pPr>
             <w:proofErr w:type="spellStart"/>
-            <w:proofErr w:type="gramStart"/>
             <w:r>
               <w:t>τὸ</w:t>
             </w:r>
             <w:proofErr w:type="spellEnd"/>
-            <w:proofErr w:type="gramEnd"/>
             <w:r>
               <w:t xml:space="preserve"> α</w:t>
             </w:r>
@@ -23279,13 +22449,8 @@
             <w:pPr>
               <w:pStyle w:val="NoSpacing"/>
             </w:pPr>
-            <w:proofErr w:type="gramStart"/>
-            <w:r>
-              <w:t>le</w:t>
-            </w:r>
-            <w:proofErr w:type="gramEnd"/>
-            <w:r>
-              <w:t xml:space="preserve"> sang de Jésus son</w:t>
+            <w:r>
+              <w:t>le sang de Jésus son</w:t>
             </w:r>
             <w:r>
               <w:rPr>
@@ -23405,13 +22570,8 @@
             <w:pPr>
               <w:pStyle w:val="NoSpacing"/>
             </w:pPr>
-            <w:proofErr w:type="gramStart"/>
-            <w:r>
-              <w:t>il</w:t>
-            </w:r>
-            <w:proofErr w:type="gramEnd"/>
-            <w:r>
-              <w:t xml:space="preserve"> nie le Père et </w:t>
+            <w:r>
+              <w:t xml:space="preserve">il nie le Père et </w:t>
             </w:r>
             <w:r>
               <w:rPr>
@@ -23482,7 +22642,6 @@
             <w:pPr>
               <w:pStyle w:val="NoSpacing"/>
             </w:pPr>
-            <w:proofErr w:type="gramStart"/>
             <w:r>
               <w:t>π</w:t>
             </w:r>
@@ -23491,7 +22650,6 @@
               <w:t>ᾶς</w:t>
             </w:r>
             <w:proofErr w:type="spellEnd"/>
-            <w:proofErr w:type="gramEnd"/>
             <w:r>
               <w:t xml:space="preserve"> ὁ </w:t>
             </w:r>
@@ -23603,37 +22761,20 @@
               <w:t>le Fils</w:t>
             </w:r>
             <w:r>
-              <w:t xml:space="preserve"> n'a le Père</w:t>
-            </w:r>
-            <w:proofErr w:type="gramStart"/>
-            <w:r>
-              <w:t xml:space="preserve"> </w:t>
+              <w:t xml:space="preserve"> n'a le Père </w:t>
             </w:r>
             <w:r>
               <w:t>.</w:t>
             </w:r>
             <w:r>
-              <w:t>.</w:t>
-            </w:r>
-            <w:proofErr w:type="gramEnd"/>
-            <w:r>
-              <w:t xml:space="preserve"> </w:t>
-            </w:r>
-            <w:proofErr w:type="gramStart"/>
+              <w:t xml:space="preserve">. </w:t>
+            </w:r>
             <w:r>
               <w:rPr>
                 <w:b/>
                 <w:bCs/>
               </w:rPr>
-              <w:t>le</w:t>
-            </w:r>
-            <w:proofErr w:type="gramEnd"/>
-            <w:r>
-              <w:rPr>
-                <w:b/>
-                <w:bCs/>
-              </w:rPr>
-              <w:t xml:space="preserve"> Fils</w:t>
+              <w:t>le Fils</w:t>
             </w:r>
           </w:p>
         </w:tc>
@@ -23882,12 +23023,10 @@
               <w:pStyle w:val="NoSpacing"/>
             </w:pPr>
             <w:proofErr w:type="spellStart"/>
-            <w:proofErr w:type="gramStart"/>
             <w:r>
               <w:t>ὑμεῖς</w:t>
             </w:r>
             <w:proofErr w:type="spellEnd"/>
-            <w:proofErr w:type="gramEnd"/>
             <w:r>
               <w:t xml:space="preserve"> </w:t>
             </w:r>
@@ -24085,12 +23224,10 @@
               <w:pStyle w:val="NoSpacing"/>
             </w:pPr>
             <w:proofErr w:type="spellStart"/>
-            <w:proofErr w:type="gramStart"/>
             <w:r>
               <w:t>εἰς</w:t>
             </w:r>
             <w:proofErr w:type="spellEnd"/>
-            <w:proofErr w:type="gramEnd"/>
             <w:r>
               <w:t xml:space="preserve"> </w:t>
             </w:r>
@@ -24242,7 +23379,6 @@
             <w:pPr>
               <w:pStyle w:val="NoSpacing"/>
             </w:pPr>
-            <w:proofErr w:type="gramStart"/>
             <w:r>
               <w:t>π</w:t>
             </w:r>
@@ -24251,7 +23387,6 @@
               <w:t>ιστεύσωμεν</w:t>
             </w:r>
             <w:proofErr w:type="spellEnd"/>
-            <w:proofErr w:type="gramEnd"/>
             <w:r>
               <w:t xml:space="preserve"> </w:t>
             </w:r>
@@ -24328,13 +23463,8 @@
             <w:pPr>
               <w:pStyle w:val="NoSpacing"/>
             </w:pPr>
-            <w:proofErr w:type="gramStart"/>
-            <w:r>
-              <w:t>nous</w:t>
-            </w:r>
-            <w:proofErr w:type="gramEnd"/>
-            <w:r>
-              <w:t xml:space="preserve"> devons croire au nom de son </w:t>
+            <w:r>
+              <w:t xml:space="preserve">nous devons croire au nom de son </w:t>
             </w:r>
             <w:r>
               <w:rPr>
@@ -24409,12 +23539,10 @@
               <w:pStyle w:val="NoSpacing"/>
             </w:pPr>
             <w:proofErr w:type="spellStart"/>
-            <w:proofErr w:type="gramStart"/>
             <w:r>
               <w:t>τὸν</w:t>
             </w:r>
             <w:proofErr w:type="spellEnd"/>
-            <w:proofErr w:type="gramEnd"/>
             <w:r>
               <w:t xml:space="preserve"> </w:t>
             </w:r>
@@ -24582,7 +23710,6 @@
             <w:pPr>
               <w:pStyle w:val="NoSpacing"/>
             </w:pPr>
-            <w:proofErr w:type="gramStart"/>
             <w:r>
               <w:t>ἀπ</w:t>
             </w:r>
@@ -24591,7 +23718,6 @@
               <w:t>έστειλεν</w:t>
             </w:r>
             <w:proofErr w:type="spellEnd"/>
-            <w:proofErr w:type="gramEnd"/>
             <w:r>
               <w:t xml:space="preserve"> </w:t>
             </w:r>
@@ -24632,13 +23758,8 @@
             <w:pPr>
               <w:pStyle w:val="NoSpacing"/>
             </w:pPr>
-            <w:proofErr w:type="gramStart"/>
-            <w:r>
-              <w:t>il</w:t>
-            </w:r>
-            <w:proofErr w:type="gramEnd"/>
-            <w:r>
-              <w:t xml:space="preserve"> a envoyé son </w:t>
+            <w:r>
+              <w:t xml:space="preserve">il a envoyé son </w:t>
             </w:r>
             <w:r>
               <w:rPr>
@@ -24709,13 +23830,8 @@
             <w:pPr>
               <w:pStyle w:val="NoSpacing"/>
             </w:pPr>
-            <w:proofErr w:type="gramStart"/>
-            <w:r>
-              <w:t>ὁ</w:t>
-            </w:r>
-            <w:proofErr w:type="gramEnd"/>
-            <w:r>
-              <w:t xml:space="preserve"> πα</w:t>
+            <w:r>
+              <w:t>ὁ πα</w:t>
             </w:r>
             <w:proofErr w:type="spellStart"/>
             <w:r>
@@ -24766,13 +23882,8 @@
             <w:pPr>
               <w:pStyle w:val="NoSpacing"/>
             </w:pPr>
-            <w:proofErr w:type="gramStart"/>
-            <w:r>
-              <w:t>le</w:t>
-            </w:r>
-            <w:proofErr w:type="gramEnd"/>
-            <w:r>
-              <w:t xml:space="preserve"> Père a envoyé </w:t>
+            <w:r>
+              <w:t xml:space="preserve">le Père a envoyé </w:t>
             </w:r>
             <w:r>
               <w:rPr>
@@ -25317,17 +24428,12 @@
               <w:pStyle w:val="NoSpacing"/>
             </w:pPr>
             <w:proofErr w:type="spellStart"/>
-            <w:proofErr w:type="gramStart"/>
             <w:r>
               <w:t>μεμ</w:t>
             </w:r>
             <w:proofErr w:type="spellEnd"/>
             <w:r>
-              <w:t>αρτύρηκεν</w:t>
-            </w:r>
-            <w:proofErr w:type="gramEnd"/>
-            <w:r>
-              <w:t xml:space="preserve"> π</w:t>
+              <w:t>αρτύρηκεν π</w:t>
             </w:r>
             <w:proofErr w:type="spellStart"/>
             <w:r>
@@ -25387,13 +24493,8 @@
             <w:pPr>
               <w:pStyle w:val="NoSpacing"/>
             </w:pPr>
-            <w:proofErr w:type="gramStart"/>
-            <w:r>
-              <w:t>il</w:t>
-            </w:r>
-            <w:proofErr w:type="gramEnd"/>
-            <w:r>
-              <w:t xml:space="preserve"> a </w:t>
+            <w:r>
+              <w:t xml:space="preserve">il a </w:t>
             </w:r>
             <w:proofErr w:type="spellStart"/>
             <w:r>
@@ -25493,13 +24594,8 @@
             <w:pPr>
               <w:pStyle w:val="NoSpacing"/>
             </w:pPr>
-            <w:proofErr w:type="gramStart"/>
-            <w:r>
-              <w:t>ὁ</w:t>
-            </w:r>
-            <w:proofErr w:type="gramEnd"/>
-            <w:r>
-              <w:t xml:space="preserve"> π</w:t>
+            <w:r>
+              <w:t>ὁ π</w:t>
             </w:r>
             <w:proofErr w:type="spellStart"/>
             <w:r>
@@ -25622,7 +24718,6 @@
               </w:rPr>
               <w:t>Fils de Dieu</w:t>
             </w:r>
-            <w:proofErr w:type="gramStart"/>
             <w:r>
               <w:t xml:space="preserve"> </w:t>
             </w:r>
@@ -25630,19 +24725,7 @@
               <w:t>.</w:t>
             </w:r>
             <w:r>
-              <w:t>.</w:t>
-            </w:r>
-            <w:proofErr w:type="gramEnd"/>
-            <w:r>
-              <w:t xml:space="preserve"> </w:t>
-            </w:r>
-            <w:proofErr w:type="gramStart"/>
-            <w:r>
-              <w:t>son</w:t>
-            </w:r>
-            <w:proofErr w:type="gramEnd"/>
-            <w:r>
-              <w:t xml:space="preserve"> </w:t>
+              <w:t xml:space="preserve">. son </w:t>
             </w:r>
             <w:r>
               <w:rPr>
@@ -25713,7 +24796,6 @@
             <w:pPr>
               <w:pStyle w:val="NoSpacing"/>
             </w:pPr>
-            <w:proofErr w:type="gramStart"/>
             <w:r>
               <w:t>α</w:t>
             </w:r>
@@ -25722,7 +24804,6 @@
               <w:t>ὕτη</w:t>
             </w:r>
             <w:proofErr w:type="spellEnd"/>
-            <w:proofErr w:type="gramEnd"/>
             <w:r>
               <w:t xml:space="preserve"> ἡ </w:t>
             </w:r>
@@ -25795,13 +24876,8 @@
             <w:pPr>
               <w:pStyle w:val="NoSpacing"/>
             </w:pPr>
-            <w:proofErr w:type="gramStart"/>
-            <w:r>
-              <w:t>cette</w:t>
-            </w:r>
-            <w:proofErr w:type="gramEnd"/>
-            <w:r>
-              <w:t xml:space="preserve"> vie est dans son </w:t>
+            <w:r>
+              <w:t xml:space="preserve">cette vie est dans son </w:t>
             </w:r>
             <w:r>
               <w:rPr>
@@ -25872,13 +24948,8 @@
             <w:pPr>
               <w:pStyle w:val="NoSpacing"/>
             </w:pPr>
-            <w:proofErr w:type="gramStart"/>
-            <w:r>
-              <w:t>ὁ</w:t>
-            </w:r>
-            <w:proofErr w:type="gramEnd"/>
-            <w:r>
-              <w:t xml:space="preserve"> </w:t>
+            <w:r>
+              <w:t xml:space="preserve">ὁ </w:t>
             </w:r>
             <w:proofErr w:type="spellStart"/>
             <w:r>
@@ -26004,11 +25075,7 @@
               <w:t>le Fils</w:t>
             </w:r>
             <w:r>
-              <w:t xml:space="preserve"> a la vie</w:t>
-            </w:r>
-            <w:proofErr w:type="gramStart"/>
-            <w:r>
-              <w:t xml:space="preserve"> </w:t>
+              <w:t xml:space="preserve"> a la vie </w:t>
             </w:r>
             <w:r>
               <w:t>.</w:t>
@@ -26016,29 +25083,12 @@
             <w:r>
               <w:t>.</w:t>
             </w:r>
-            <w:proofErr w:type="gramEnd"/>
             <w:r>
               <w:rPr>
                 <w:b/>
                 <w:bCs/>
               </w:rPr>
-              <w:t xml:space="preserve"> </w:t>
-            </w:r>
-            <w:proofErr w:type="gramStart"/>
-            <w:r>
-              <w:rPr>
-                <w:b/>
-                <w:bCs/>
-              </w:rPr>
-              <w:t>le</w:t>
-            </w:r>
-            <w:proofErr w:type="gramEnd"/>
-            <w:r>
-              <w:rPr>
-                <w:b/>
-                <w:bCs/>
-              </w:rPr>
-              <w:t xml:space="preserve"> Fils de Dieu</w:t>
+              <w:t xml:space="preserve"> le Fils de Dieu</w:t>
             </w:r>
           </w:p>
         </w:tc>
@@ -26103,12 +25153,10 @@
               <w:pStyle w:val="NoSpacing"/>
             </w:pPr>
             <w:proofErr w:type="spellStart"/>
-            <w:proofErr w:type="gramStart"/>
             <w:r>
               <w:t>εἰς</w:t>
             </w:r>
             <w:proofErr w:type="spellEnd"/>
-            <w:proofErr w:type="gramEnd"/>
             <w:r>
               <w:t xml:space="preserve"> </w:t>
             </w:r>
@@ -26193,13 +25241,8 @@
             <w:pPr>
               <w:pStyle w:val="NoSpacing"/>
             </w:pPr>
-            <w:proofErr w:type="gramStart"/>
-            <w:r>
-              <w:t>au</w:t>
-            </w:r>
-            <w:proofErr w:type="gramEnd"/>
-            <w:r>
-              <w:t xml:space="preserve"> nom du </w:t>
+            <w:r>
+              <w:t xml:space="preserve">au nom du </w:t>
             </w:r>
             <w:r>
               <w:rPr>
@@ -26271,17 +25314,12 @@
               <w:pStyle w:val="NoSpacing"/>
             </w:pPr>
             <w:proofErr w:type="spellStart"/>
-            <w:proofErr w:type="gramStart"/>
             <w:r>
               <w:t>οἴδ</w:t>
             </w:r>
             <w:proofErr w:type="spellEnd"/>
             <w:r>
-              <w:t>αμεν</w:t>
-            </w:r>
-            <w:proofErr w:type="gramEnd"/>
-            <w:r>
-              <w:t xml:space="preserve"> </w:t>
+              <w:t xml:space="preserve">αμεν </w:t>
             </w:r>
             <w:proofErr w:type="spellStart"/>
             <w:r>
@@ -26411,13 +25449,8 @@
             <w:pPr>
               <w:pStyle w:val="NoSpacing"/>
             </w:pPr>
-            <w:proofErr w:type="gramStart"/>
-            <w:r>
-              <w:t>nous</w:t>
-            </w:r>
-            <w:proofErr w:type="gramEnd"/>
-            <w:r>
-              <w:t xml:space="preserve"> savons que </w:t>
+            <w:r>
+              <w:t xml:space="preserve">nous savons que </w:t>
             </w:r>
             <w:r>
               <w:rPr>
@@ -26433,15 +25466,7 @@
               <w:t>.</w:t>
             </w:r>
             <w:r>
-              <w:t xml:space="preserve">. </w:t>
-            </w:r>
-            <w:proofErr w:type="gramStart"/>
-            <w:r>
-              <w:t>son</w:t>
-            </w:r>
-            <w:proofErr w:type="gramEnd"/>
-            <w:r>
-              <w:t xml:space="preserve"> </w:t>
+              <w:t xml:space="preserve">. son </w:t>
             </w:r>
             <w:r>
               <w:rPr>
@@ -26811,12 +25836,10 @@
               <w:pStyle w:val="NoSpacing"/>
             </w:pPr>
             <w:proofErr w:type="spellStart"/>
-            <w:proofErr w:type="gramStart"/>
             <w:r>
               <w:t>οὗτος</w:t>
             </w:r>
             <w:proofErr w:type="spellEnd"/>
-            <w:proofErr w:type="gramEnd"/>
             <w:r>
               <w:t xml:space="preserve"> καὶ </w:t>
             </w:r>
@@ -26879,13 +25902,8 @@
             <w:pPr>
               <w:pStyle w:val="NoSpacing"/>
             </w:pPr>
-            <w:proofErr w:type="gramStart"/>
-            <w:r>
-              <w:t>celui</w:t>
-            </w:r>
-            <w:proofErr w:type="gramEnd"/>
-            <w:r>
-              <w:t>-ci a à la fois le Père et</w:t>
+            <w:r>
+              <w:t>celui-ci a à la fois le Père et</w:t>
             </w:r>
             <w:r>
               <w:rPr>
@@ -27101,19 +26119,11 @@
       <w:pPr>
         <w:jc w:val="center"/>
       </w:pPr>
-      <w:proofErr w:type="gramStart"/>
       <w:r>
         <w:rPr>
           <w:shd w:val="clear" w:color="auto" w:fill="FFFFFF"/>
         </w:rPr>
-        <w:t>veuillez</w:t>
-      </w:r>
-      <w:proofErr w:type="gramEnd"/>
-      <w:r>
-        <w:rPr>
-          <w:shd w:val="clear" w:color="auto" w:fill="FFFFFF"/>
-        </w:rPr>
-        <w:t xml:space="preserve"> nous envoyer un email à</w:t>
+        <w:t>veuillez nous envoyer un email à</w:t>
       </w:r>
       <w:r>
         <w:rPr>
@@ -27235,23 +26245,44 @@
     <w:p>
       <w:pPr>
         <w:pStyle w:val="FootnoteText"/>
-      </w:pPr>
-      <w:r>
-        <w:rPr>
-          <w:rStyle w:val="FootnoteReference"/>
-        </w:rPr>
-        <w:footnoteRef/>
-      </w:r>
-      <w:r>
-        <w:t xml:space="preserve"> </w:t>
-      </w:r>
-      <w:r>
         <w:rPr>
           <w:rFonts w:ascii="Roboto" w:hAnsi="Roboto"/>
           <w:color w:val="000000"/>
           <w:shd w:val="clear" w:color="auto" w:fill="FFFFFF"/>
         </w:rPr>
-        <w:t>Veuillez examiner chaque verset de la Bible que vous examinez et écrivez comment « Père » a été traduit.</w:t>
+      </w:pPr>
+      <w:r>
+        <w:rPr>
+          <w:rStyle w:val="FootnoteReference"/>
+        </w:rPr>
+        <w:footnoteRef/>
+      </w:r>
+      <w:r>
+        <w:t xml:space="preserve"> </w:t>
+      </w:r>
+      <w:r>
+        <w:rPr>
+          <w:rFonts w:ascii="Roboto" w:hAnsi="Roboto"/>
+          <w:color w:val="000000"/>
+          <w:shd w:val="clear" w:color="auto" w:fill="FFFFFF"/>
+        </w:rPr>
+        <w:t>Veuillez examiner chaque verset de la Bible que vous examinez et écrivez comment « </w:t>
+      </w:r>
+      <w:r>
+        <w:rPr>
+          <w:rFonts w:ascii="Roboto" w:hAnsi="Roboto"/>
+          <w:color w:val="000000"/>
+          <w:shd w:val="clear" w:color="auto" w:fill="FFFFFF"/>
+        </w:rPr>
+        <w:t>Fils</w:t>
+      </w:r>
+      <w:r>
+        <w:rPr>
+          <w:rFonts w:ascii="Roboto" w:hAnsi="Roboto"/>
+          <w:color w:val="000000"/>
+          <w:shd w:val="clear" w:color="auto" w:fill="FFFFFF"/>
+        </w:rPr>
+        <w:t> » a été traduit.</w:t>
       </w:r>
     </w:p>
   </w:footnote>
@@ -27275,7 +26306,23 @@
           <w:color w:val="000000"/>
           <w:shd w:val="clear" w:color="auto" w:fill="FFFFFF"/>
         </w:rPr>
-        <w:t>Veuillez examiner chaque verset de la Bible que vous examinez et écrivez comment « Père » a été traduit.</w:t>
+        <w:t>Veuillez examiner chaque verset de la Bible que vous examinez et écrivez comment « </w:t>
+      </w:r>
+      <w:r>
+        <w:rPr>
+          <w:rFonts w:ascii="Roboto" w:hAnsi="Roboto"/>
+          <w:color w:val="000000"/>
+          <w:shd w:val="clear" w:color="auto" w:fill="FFFFFF"/>
+        </w:rPr>
+        <w:t>Fils</w:t>
+      </w:r>
+      <w:r>
+        <w:rPr>
+          <w:rFonts w:ascii="Roboto" w:hAnsi="Roboto"/>
+          <w:color w:val="000000"/>
+          <w:shd w:val="clear" w:color="auto" w:fill="FFFFFF"/>
+        </w:rPr>
+        <w:t> » a été traduit.</w:t>
       </w:r>
     </w:p>
   </w:footnote>
@@ -27299,7 +26346,23 @@
           <w:color w:val="000000"/>
           <w:shd w:val="clear" w:color="auto" w:fill="FFFFFF"/>
         </w:rPr>
-        <w:t>Veuillez examiner chaque verset de la Bible que vous examinez et écrivez comment « Père » a été traduit.</w:t>
+        <w:t>Veuillez examiner chaque verset de la Bible que vous examinez et écrivez comment « </w:t>
+      </w:r>
+      <w:r>
+        <w:rPr>
+          <w:rFonts w:ascii="Roboto" w:hAnsi="Roboto"/>
+          <w:color w:val="000000"/>
+          <w:shd w:val="clear" w:color="auto" w:fill="FFFFFF"/>
+        </w:rPr>
+        <w:t>Fils</w:t>
+      </w:r>
+      <w:r>
+        <w:rPr>
+          <w:rFonts w:ascii="Roboto" w:hAnsi="Roboto"/>
+          <w:color w:val="000000"/>
+          <w:shd w:val="clear" w:color="auto" w:fill="FFFFFF"/>
+        </w:rPr>
+        <w:t> » a été traduit.</w:t>
       </w:r>
     </w:p>
   </w:footnote>

</xml_diff>